<commit_message>
JOIN exercise worked on Tues. 9/20
</commit_message>
<xml_diff>
--- a/3.JOIN_Exercise.docx
+++ b/3.JOIN_Exercise.docx
@@ -1,6 +1,6 @@
 
 <file path=word/document.xml><?xml version="1.0" encoding="utf-8"?>
-<w:document xmlns:wpc="http://schemas.microsoft.com/office/word/2010/wordprocessingCanvas" xmlns:mc="http://schemas.openxmlformats.org/markup-compatibility/2006" xmlns:o="urn:schemas-microsoft-com:office:office" xmlns:r="http://schemas.openxmlformats.org/officeDocument/2006/relationships" xmlns:m="http://schemas.openxmlformats.org/officeDocument/2006/math" xmlns:v="urn:schemas-microsoft-com:vml" xmlns:wp14="http://schemas.microsoft.com/office/word/2010/wordprocessingDrawing" xmlns:wp="http://schemas.openxmlformats.org/drawingml/2006/wordprocessingDrawing" xmlns:w10="urn:schemas-microsoft-com:office:word" xmlns:w="http://schemas.openxmlformats.org/wordprocessingml/2006/main" xmlns:w14="http://schemas.microsoft.com/office/word/2010/wordml" xmlns:w15="http://schemas.microsoft.com/office/word/2012/wordml" xmlns:wpg="http://schemas.microsoft.com/office/word/2010/wordprocessingGroup" xmlns:wpi="http://schemas.microsoft.com/office/word/2010/wordprocessingInk" xmlns:wne="http://schemas.microsoft.com/office/word/2006/wordml" xmlns:wps="http://schemas.microsoft.com/office/word/2010/wordprocessingShape" mc:Ignorable="w14 w15 wp14">
+<w:document xmlns:wpc="http://schemas.microsoft.com/office/word/2010/wordprocessingCanvas" xmlns:cx="http://schemas.microsoft.com/office/drawing/2014/chartex" xmlns:cx1="http://schemas.microsoft.com/office/drawing/2015/9/8/chartex" xmlns:mc="http://schemas.openxmlformats.org/markup-compatibility/2006" xmlns:o="urn:schemas-microsoft-com:office:office" xmlns:r="http://schemas.openxmlformats.org/officeDocument/2006/relationships" xmlns:m="http://schemas.openxmlformats.org/officeDocument/2006/math" xmlns:v="urn:schemas-microsoft-com:vml" xmlns:wp14="http://schemas.microsoft.com/office/word/2010/wordprocessingDrawing" xmlns:wp="http://schemas.openxmlformats.org/drawingml/2006/wordprocessingDrawing" xmlns:w10="urn:schemas-microsoft-com:office:word" xmlns:w="http://schemas.openxmlformats.org/wordprocessingml/2006/main" xmlns:w14="http://schemas.microsoft.com/office/word/2010/wordml" xmlns:w15="http://schemas.microsoft.com/office/word/2012/wordml" xmlns:w16se="http://schemas.microsoft.com/office/word/2015/wordml/symex" xmlns:wpg="http://schemas.microsoft.com/office/word/2010/wordprocessingGroup" xmlns:wpi="http://schemas.microsoft.com/office/word/2010/wordprocessingInk" xmlns:wne="http://schemas.microsoft.com/office/word/2006/wordml" xmlns:wps="http://schemas.microsoft.com/office/word/2010/wordprocessingShape" mc:Ignorable="w14 w15 w16se wp14">
   <w:body>
     <w:p>
       <w:pPr>
@@ -159,8 +159,6 @@
           <w:szCs w:val="24"/>
         </w:rPr>
       </w:pPr>
-      <w:bookmarkStart w:id="0" w:name="_GoBack"/>
-      <w:bookmarkEnd w:id="0"/>
     </w:p>
     <w:p>
       <w:pPr>
@@ -276,6 +274,698 @@
     </w:p>
     <w:p>
       <w:pPr>
+        <w:autoSpaceDE w:val="0"/>
+        <w:autoSpaceDN w:val="0"/>
+        <w:adjustRightInd w:val="0"/>
+        <w:rPr>
+          <w:rFonts w:ascii="Consolas" w:eastAsiaTheme="minorHAnsi" w:hAnsi="Consolas" w:cs="Consolas"/>
+          <w:sz w:val="19"/>
+          <w:szCs w:val="19"/>
+        </w:rPr>
+      </w:pPr>
+      <w:r>
+        <w:rPr>
+          <w:rFonts w:ascii="Consolas" w:eastAsiaTheme="minorHAnsi" w:hAnsi="Consolas" w:cs="Consolas"/>
+          <w:color w:val="0000FF"/>
+          <w:sz w:val="19"/>
+          <w:szCs w:val="19"/>
+        </w:rPr>
+        <w:t>select</w:t>
+      </w:r>
+      <w:r>
+        <w:rPr>
+          <w:rFonts w:ascii="Consolas" w:eastAsiaTheme="minorHAnsi" w:hAnsi="Consolas" w:cs="Consolas"/>
+          <w:sz w:val="19"/>
+          <w:szCs w:val="19"/>
+        </w:rPr>
+        <w:t xml:space="preserve"> </w:t>
+      </w:r>
+      <w:proofErr w:type="spellStart"/>
+      <w:r>
+        <w:rPr>
+          <w:rFonts w:ascii="Consolas" w:eastAsiaTheme="minorHAnsi" w:hAnsi="Consolas" w:cs="Consolas"/>
+          <w:sz w:val="19"/>
+          <w:szCs w:val="19"/>
+        </w:rPr>
+        <w:t>Orders</w:t>
+      </w:r>
+      <w:r>
+        <w:rPr>
+          <w:rFonts w:ascii="Consolas" w:eastAsiaTheme="minorHAnsi" w:hAnsi="Consolas" w:cs="Consolas"/>
+          <w:color w:val="808080"/>
+          <w:sz w:val="19"/>
+          <w:szCs w:val="19"/>
+        </w:rPr>
+        <w:t>.</w:t>
+      </w:r>
+      <w:r>
+        <w:rPr>
+          <w:rFonts w:ascii="Consolas" w:eastAsiaTheme="minorHAnsi" w:hAnsi="Consolas" w:cs="Consolas"/>
+          <w:sz w:val="19"/>
+          <w:szCs w:val="19"/>
+        </w:rPr>
+        <w:t>custid</w:t>
+      </w:r>
+      <w:proofErr w:type="spellEnd"/>
+      <w:r>
+        <w:rPr>
+          <w:rFonts w:ascii="Consolas" w:eastAsiaTheme="minorHAnsi" w:hAnsi="Consolas" w:cs="Consolas"/>
+          <w:color w:val="808080"/>
+          <w:sz w:val="19"/>
+          <w:szCs w:val="19"/>
+        </w:rPr>
+        <w:t>,</w:t>
+      </w:r>
+      <w:r>
+        <w:rPr>
+          <w:rFonts w:ascii="Consolas" w:eastAsiaTheme="minorHAnsi" w:hAnsi="Consolas" w:cs="Consolas"/>
+          <w:sz w:val="19"/>
+          <w:szCs w:val="19"/>
+        </w:rPr>
+        <w:t xml:space="preserve"> </w:t>
+      </w:r>
+      <w:proofErr w:type="spellStart"/>
+      <w:r>
+        <w:rPr>
+          <w:rFonts w:ascii="Consolas" w:eastAsiaTheme="minorHAnsi" w:hAnsi="Consolas" w:cs="Consolas"/>
+          <w:sz w:val="19"/>
+          <w:szCs w:val="19"/>
+        </w:rPr>
+        <w:t>Orders</w:t>
+      </w:r>
+      <w:r>
+        <w:rPr>
+          <w:rFonts w:ascii="Consolas" w:eastAsiaTheme="minorHAnsi" w:hAnsi="Consolas" w:cs="Consolas"/>
+          <w:color w:val="808080"/>
+          <w:sz w:val="19"/>
+          <w:szCs w:val="19"/>
+        </w:rPr>
+        <w:t>.</w:t>
+      </w:r>
+      <w:r>
+        <w:rPr>
+          <w:rFonts w:ascii="Consolas" w:eastAsiaTheme="minorHAnsi" w:hAnsi="Consolas" w:cs="Consolas"/>
+          <w:sz w:val="19"/>
+          <w:szCs w:val="19"/>
+        </w:rPr>
+        <w:t>orderid</w:t>
+      </w:r>
+      <w:proofErr w:type="spellEnd"/>
+      <w:r>
+        <w:rPr>
+          <w:rFonts w:ascii="Consolas" w:eastAsiaTheme="minorHAnsi" w:hAnsi="Consolas" w:cs="Consolas"/>
+          <w:color w:val="808080"/>
+          <w:sz w:val="19"/>
+          <w:szCs w:val="19"/>
+        </w:rPr>
+        <w:t>,</w:t>
+      </w:r>
+      <w:r>
+        <w:rPr>
+          <w:rFonts w:ascii="Consolas" w:eastAsiaTheme="minorHAnsi" w:hAnsi="Consolas" w:cs="Consolas"/>
+          <w:sz w:val="19"/>
+          <w:szCs w:val="19"/>
+        </w:rPr>
+        <w:t xml:space="preserve"> </w:t>
+      </w:r>
+      <w:proofErr w:type="spellStart"/>
+      <w:r>
+        <w:rPr>
+          <w:rFonts w:ascii="Consolas" w:eastAsiaTheme="minorHAnsi" w:hAnsi="Consolas" w:cs="Consolas"/>
+          <w:sz w:val="19"/>
+          <w:szCs w:val="19"/>
+        </w:rPr>
+        <w:t>Orders</w:t>
+      </w:r>
+      <w:r>
+        <w:rPr>
+          <w:rFonts w:ascii="Consolas" w:eastAsiaTheme="minorHAnsi" w:hAnsi="Consolas" w:cs="Consolas"/>
+          <w:color w:val="808080"/>
+          <w:sz w:val="19"/>
+          <w:szCs w:val="19"/>
+        </w:rPr>
+        <w:t>.</w:t>
+      </w:r>
+      <w:r>
+        <w:rPr>
+          <w:rFonts w:ascii="Consolas" w:eastAsiaTheme="minorHAnsi" w:hAnsi="Consolas" w:cs="Consolas"/>
+          <w:sz w:val="19"/>
+          <w:szCs w:val="19"/>
+        </w:rPr>
+        <w:t>orderdate</w:t>
+      </w:r>
+      <w:proofErr w:type="spellEnd"/>
+      <w:r>
+        <w:rPr>
+          <w:rFonts w:ascii="Consolas" w:eastAsiaTheme="minorHAnsi" w:hAnsi="Consolas" w:cs="Consolas"/>
+          <w:color w:val="808080"/>
+          <w:sz w:val="19"/>
+          <w:szCs w:val="19"/>
+        </w:rPr>
+        <w:t>,</w:t>
+      </w:r>
+      <w:r>
+        <w:rPr>
+          <w:rFonts w:ascii="Consolas" w:eastAsiaTheme="minorHAnsi" w:hAnsi="Consolas" w:cs="Consolas"/>
+          <w:sz w:val="19"/>
+          <w:szCs w:val="19"/>
+        </w:rPr>
+        <w:t xml:space="preserve"> </w:t>
+      </w:r>
+      <w:proofErr w:type="spellStart"/>
+      <w:r>
+        <w:rPr>
+          <w:rFonts w:ascii="Consolas" w:eastAsiaTheme="minorHAnsi" w:hAnsi="Consolas" w:cs="Consolas"/>
+          <w:sz w:val="19"/>
+          <w:szCs w:val="19"/>
+        </w:rPr>
+        <w:t>OrderDetails</w:t>
+      </w:r>
+      <w:r>
+        <w:rPr>
+          <w:rFonts w:ascii="Consolas" w:eastAsiaTheme="minorHAnsi" w:hAnsi="Consolas" w:cs="Consolas"/>
+          <w:color w:val="808080"/>
+          <w:sz w:val="19"/>
+          <w:szCs w:val="19"/>
+        </w:rPr>
+        <w:t>.</w:t>
+      </w:r>
+      <w:r>
+        <w:rPr>
+          <w:rFonts w:ascii="Consolas" w:eastAsiaTheme="minorHAnsi" w:hAnsi="Consolas" w:cs="Consolas"/>
+          <w:sz w:val="19"/>
+          <w:szCs w:val="19"/>
+        </w:rPr>
+        <w:t>productid</w:t>
+      </w:r>
+      <w:proofErr w:type="spellEnd"/>
+      <w:r>
+        <w:rPr>
+          <w:rFonts w:ascii="Consolas" w:eastAsiaTheme="minorHAnsi" w:hAnsi="Consolas" w:cs="Consolas"/>
+          <w:color w:val="808080"/>
+          <w:sz w:val="19"/>
+          <w:szCs w:val="19"/>
+        </w:rPr>
+        <w:t>,</w:t>
+      </w:r>
+      <w:r>
+        <w:rPr>
+          <w:rFonts w:ascii="Consolas" w:eastAsiaTheme="minorHAnsi" w:hAnsi="Consolas" w:cs="Consolas"/>
+          <w:sz w:val="19"/>
+          <w:szCs w:val="19"/>
+        </w:rPr>
+        <w:t xml:space="preserve"> </w:t>
+      </w:r>
+      <w:proofErr w:type="spellStart"/>
+      <w:r>
+        <w:rPr>
+          <w:rFonts w:ascii="Consolas" w:eastAsiaTheme="minorHAnsi" w:hAnsi="Consolas" w:cs="Consolas"/>
+          <w:sz w:val="19"/>
+          <w:szCs w:val="19"/>
+        </w:rPr>
+        <w:t>OrderDetails</w:t>
+      </w:r>
+      <w:r>
+        <w:rPr>
+          <w:rFonts w:ascii="Consolas" w:eastAsiaTheme="minorHAnsi" w:hAnsi="Consolas" w:cs="Consolas"/>
+          <w:color w:val="808080"/>
+          <w:sz w:val="19"/>
+          <w:szCs w:val="19"/>
+        </w:rPr>
+        <w:t>.</w:t>
+      </w:r>
+      <w:r>
+        <w:rPr>
+          <w:rFonts w:ascii="Consolas" w:eastAsiaTheme="minorHAnsi" w:hAnsi="Consolas" w:cs="Consolas"/>
+          <w:sz w:val="19"/>
+          <w:szCs w:val="19"/>
+        </w:rPr>
+        <w:t>unitprice</w:t>
+      </w:r>
+      <w:proofErr w:type="spellEnd"/>
+    </w:p>
+    <w:p>
+      <w:pPr>
+        <w:autoSpaceDE w:val="0"/>
+        <w:autoSpaceDN w:val="0"/>
+        <w:adjustRightInd w:val="0"/>
+        <w:rPr>
+          <w:rFonts w:ascii="Consolas" w:eastAsiaTheme="minorHAnsi" w:hAnsi="Consolas" w:cs="Consolas"/>
+          <w:sz w:val="19"/>
+          <w:szCs w:val="19"/>
+        </w:rPr>
+      </w:pPr>
+      <w:r>
+        <w:rPr>
+          <w:rFonts w:ascii="Consolas" w:eastAsiaTheme="minorHAnsi" w:hAnsi="Consolas" w:cs="Consolas"/>
+          <w:color w:val="0000FF"/>
+          <w:sz w:val="19"/>
+          <w:szCs w:val="19"/>
+        </w:rPr>
+        <w:t>from</w:t>
+      </w:r>
+      <w:r>
+        <w:rPr>
+          <w:rFonts w:ascii="Consolas" w:eastAsiaTheme="minorHAnsi" w:hAnsi="Consolas" w:cs="Consolas"/>
+          <w:sz w:val="19"/>
+          <w:szCs w:val="19"/>
+        </w:rPr>
+        <w:t xml:space="preserve"> </w:t>
+      </w:r>
+      <w:proofErr w:type="spellStart"/>
+      <w:r>
+        <w:rPr>
+          <w:rFonts w:ascii="Consolas" w:eastAsiaTheme="minorHAnsi" w:hAnsi="Consolas" w:cs="Consolas"/>
+          <w:sz w:val="19"/>
+          <w:szCs w:val="19"/>
+        </w:rPr>
+        <w:t>Sales</w:t>
+      </w:r>
+      <w:r>
+        <w:rPr>
+          <w:rFonts w:ascii="Consolas" w:eastAsiaTheme="minorHAnsi" w:hAnsi="Consolas" w:cs="Consolas"/>
+          <w:color w:val="808080"/>
+          <w:sz w:val="19"/>
+          <w:szCs w:val="19"/>
+        </w:rPr>
+        <w:t>.</w:t>
+      </w:r>
+      <w:r>
+        <w:rPr>
+          <w:rFonts w:ascii="Consolas" w:eastAsiaTheme="minorHAnsi" w:hAnsi="Consolas" w:cs="Consolas"/>
+          <w:sz w:val="19"/>
+          <w:szCs w:val="19"/>
+        </w:rPr>
+        <w:t>Orders</w:t>
+      </w:r>
+      <w:proofErr w:type="spellEnd"/>
+      <w:r>
+        <w:rPr>
+          <w:rFonts w:ascii="Consolas" w:eastAsiaTheme="minorHAnsi" w:hAnsi="Consolas" w:cs="Consolas"/>
+          <w:sz w:val="19"/>
+          <w:szCs w:val="19"/>
+        </w:rPr>
+        <w:t xml:space="preserve"> </w:t>
+      </w:r>
+      <w:r>
+        <w:rPr>
+          <w:rFonts w:ascii="Consolas" w:eastAsiaTheme="minorHAnsi" w:hAnsi="Consolas" w:cs="Consolas"/>
+          <w:color w:val="0000FF"/>
+          <w:sz w:val="19"/>
+          <w:szCs w:val="19"/>
+        </w:rPr>
+        <w:t>as</w:t>
+      </w:r>
+      <w:r>
+        <w:rPr>
+          <w:rFonts w:ascii="Consolas" w:eastAsiaTheme="minorHAnsi" w:hAnsi="Consolas" w:cs="Consolas"/>
+          <w:sz w:val="19"/>
+          <w:szCs w:val="19"/>
+        </w:rPr>
+        <w:t xml:space="preserve"> Orders </w:t>
+      </w:r>
+      <w:r>
+        <w:rPr>
+          <w:rFonts w:ascii="Consolas" w:eastAsiaTheme="minorHAnsi" w:hAnsi="Consolas" w:cs="Consolas"/>
+          <w:color w:val="808080"/>
+          <w:sz w:val="19"/>
+          <w:szCs w:val="19"/>
+        </w:rPr>
+        <w:t>inner</w:t>
+      </w:r>
+      <w:r>
+        <w:rPr>
+          <w:rFonts w:ascii="Consolas" w:eastAsiaTheme="minorHAnsi" w:hAnsi="Consolas" w:cs="Consolas"/>
+          <w:sz w:val="19"/>
+          <w:szCs w:val="19"/>
+        </w:rPr>
+        <w:t xml:space="preserve"> </w:t>
+      </w:r>
+      <w:r>
+        <w:rPr>
+          <w:rFonts w:ascii="Consolas" w:eastAsiaTheme="minorHAnsi" w:hAnsi="Consolas" w:cs="Consolas"/>
+          <w:color w:val="808080"/>
+          <w:sz w:val="19"/>
+          <w:szCs w:val="19"/>
+        </w:rPr>
+        <w:t>join</w:t>
+      </w:r>
+      <w:r>
+        <w:rPr>
+          <w:rFonts w:ascii="Consolas" w:eastAsiaTheme="minorHAnsi" w:hAnsi="Consolas" w:cs="Consolas"/>
+          <w:sz w:val="19"/>
+          <w:szCs w:val="19"/>
+        </w:rPr>
+        <w:t xml:space="preserve"> </w:t>
+      </w:r>
+      <w:proofErr w:type="spellStart"/>
+      <w:r>
+        <w:rPr>
+          <w:rFonts w:ascii="Consolas" w:eastAsiaTheme="minorHAnsi" w:hAnsi="Consolas" w:cs="Consolas"/>
+          <w:sz w:val="19"/>
+          <w:szCs w:val="19"/>
+        </w:rPr>
+        <w:t>Sales</w:t>
+      </w:r>
+      <w:r>
+        <w:rPr>
+          <w:rFonts w:ascii="Consolas" w:eastAsiaTheme="minorHAnsi" w:hAnsi="Consolas" w:cs="Consolas"/>
+          <w:color w:val="808080"/>
+          <w:sz w:val="19"/>
+          <w:szCs w:val="19"/>
+        </w:rPr>
+        <w:t>.</w:t>
+      </w:r>
+      <w:r>
+        <w:rPr>
+          <w:rFonts w:ascii="Consolas" w:eastAsiaTheme="minorHAnsi" w:hAnsi="Consolas" w:cs="Consolas"/>
+          <w:sz w:val="19"/>
+          <w:szCs w:val="19"/>
+        </w:rPr>
+        <w:t>OrderDetails</w:t>
+      </w:r>
+      <w:proofErr w:type="spellEnd"/>
+      <w:r>
+        <w:rPr>
+          <w:rFonts w:ascii="Consolas" w:eastAsiaTheme="minorHAnsi" w:hAnsi="Consolas" w:cs="Consolas"/>
+          <w:sz w:val="19"/>
+          <w:szCs w:val="19"/>
+        </w:rPr>
+        <w:t xml:space="preserve"> </w:t>
+      </w:r>
+      <w:r>
+        <w:rPr>
+          <w:rFonts w:ascii="Consolas" w:eastAsiaTheme="minorHAnsi" w:hAnsi="Consolas" w:cs="Consolas"/>
+          <w:color w:val="0000FF"/>
+          <w:sz w:val="19"/>
+          <w:szCs w:val="19"/>
+        </w:rPr>
+        <w:t>as</w:t>
+      </w:r>
+      <w:r>
+        <w:rPr>
+          <w:rFonts w:ascii="Consolas" w:eastAsiaTheme="minorHAnsi" w:hAnsi="Consolas" w:cs="Consolas"/>
+          <w:sz w:val="19"/>
+          <w:szCs w:val="19"/>
+        </w:rPr>
+        <w:t xml:space="preserve"> </w:t>
+      </w:r>
+      <w:proofErr w:type="spellStart"/>
+      <w:r>
+        <w:rPr>
+          <w:rFonts w:ascii="Consolas" w:eastAsiaTheme="minorHAnsi" w:hAnsi="Consolas" w:cs="Consolas"/>
+          <w:sz w:val="19"/>
+          <w:szCs w:val="19"/>
+        </w:rPr>
+        <w:t>OrderDetails</w:t>
+      </w:r>
+      <w:proofErr w:type="spellEnd"/>
+    </w:p>
+    <w:p>
+      <w:pPr>
+        <w:autoSpaceDE w:val="0"/>
+        <w:autoSpaceDN w:val="0"/>
+        <w:adjustRightInd w:val="0"/>
+        <w:rPr>
+          <w:rFonts w:ascii="Consolas" w:eastAsiaTheme="minorHAnsi" w:hAnsi="Consolas" w:cs="Consolas"/>
+          <w:sz w:val="19"/>
+          <w:szCs w:val="19"/>
+        </w:rPr>
+      </w:pPr>
+      <w:r>
+        <w:rPr>
+          <w:rFonts w:ascii="Consolas" w:eastAsiaTheme="minorHAnsi" w:hAnsi="Consolas" w:cs="Consolas"/>
+          <w:sz w:val="19"/>
+          <w:szCs w:val="19"/>
+        </w:rPr>
+        <w:tab/>
+      </w:r>
+      <w:r>
+        <w:rPr>
+          <w:rFonts w:ascii="Consolas" w:eastAsiaTheme="minorHAnsi" w:hAnsi="Consolas" w:cs="Consolas"/>
+          <w:color w:val="0000FF"/>
+          <w:sz w:val="19"/>
+          <w:szCs w:val="19"/>
+        </w:rPr>
+        <w:t>on</w:t>
+      </w:r>
+      <w:r>
+        <w:rPr>
+          <w:rFonts w:ascii="Consolas" w:eastAsiaTheme="minorHAnsi" w:hAnsi="Consolas" w:cs="Consolas"/>
+          <w:sz w:val="19"/>
+          <w:szCs w:val="19"/>
+        </w:rPr>
+        <w:t xml:space="preserve"> </w:t>
+      </w:r>
+      <w:proofErr w:type="spellStart"/>
+      <w:r>
+        <w:rPr>
+          <w:rFonts w:ascii="Consolas" w:eastAsiaTheme="minorHAnsi" w:hAnsi="Consolas" w:cs="Consolas"/>
+          <w:sz w:val="19"/>
+          <w:szCs w:val="19"/>
+        </w:rPr>
+        <w:t>Orders</w:t>
+      </w:r>
+      <w:r>
+        <w:rPr>
+          <w:rFonts w:ascii="Consolas" w:eastAsiaTheme="minorHAnsi" w:hAnsi="Consolas" w:cs="Consolas"/>
+          <w:color w:val="808080"/>
+          <w:sz w:val="19"/>
+          <w:szCs w:val="19"/>
+        </w:rPr>
+        <w:t>.</w:t>
+      </w:r>
+      <w:r>
+        <w:rPr>
+          <w:rFonts w:ascii="Consolas" w:eastAsiaTheme="minorHAnsi" w:hAnsi="Consolas" w:cs="Consolas"/>
+          <w:sz w:val="19"/>
+          <w:szCs w:val="19"/>
+        </w:rPr>
+        <w:t>orderid</w:t>
+      </w:r>
+      <w:proofErr w:type="spellEnd"/>
+      <w:r>
+        <w:rPr>
+          <w:rFonts w:ascii="Consolas" w:eastAsiaTheme="minorHAnsi" w:hAnsi="Consolas" w:cs="Consolas"/>
+          <w:sz w:val="19"/>
+          <w:szCs w:val="19"/>
+        </w:rPr>
+        <w:t xml:space="preserve"> </w:t>
+      </w:r>
+      <w:r>
+        <w:rPr>
+          <w:rFonts w:ascii="Consolas" w:eastAsiaTheme="minorHAnsi" w:hAnsi="Consolas" w:cs="Consolas"/>
+          <w:color w:val="808080"/>
+          <w:sz w:val="19"/>
+          <w:szCs w:val="19"/>
+        </w:rPr>
+        <w:t>=</w:t>
+      </w:r>
+      <w:r>
+        <w:rPr>
+          <w:rFonts w:ascii="Consolas" w:eastAsiaTheme="minorHAnsi" w:hAnsi="Consolas" w:cs="Consolas"/>
+          <w:sz w:val="19"/>
+          <w:szCs w:val="19"/>
+        </w:rPr>
+        <w:t xml:space="preserve"> </w:t>
+      </w:r>
+      <w:proofErr w:type="spellStart"/>
+      <w:r>
+        <w:rPr>
+          <w:rFonts w:ascii="Consolas" w:eastAsiaTheme="minorHAnsi" w:hAnsi="Consolas" w:cs="Consolas"/>
+          <w:sz w:val="19"/>
+          <w:szCs w:val="19"/>
+        </w:rPr>
+        <w:t>OrderDetails</w:t>
+      </w:r>
+      <w:r>
+        <w:rPr>
+          <w:rFonts w:ascii="Consolas" w:eastAsiaTheme="minorHAnsi" w:hAnsi="Consolas" w:cs="Consolas"/>
+          <w:color w:val="808080"/>
+          <w:sz w:val="19"/>
+          <w:szCs w:val="19"/>
+        </w:rPr>
+        <w:t>.</w:t>
+      </w:r>
+      <w:r>
+        <w:rPr>
+          <w:rFonts w:ascii="Consolas" w:eastAsiaTheme="minorHAnsi" w:hAnsi="Consolas" w:cs="Consolas"/>
+          <w:sz w:val="19"/>
+          <w:szCs w:val="19"/>
+        </w:rPr>
+        <w:t>orderid</w:t>
+      </w:r>
+      <w:proofErr w:type="spellEnd"/>
+    </w:p>
+    <w:p>
+      <w:pPr>
+        <w:autoSpaceDE w:val="0"/>
+        <w:autoSpaceDN w:val="0"/>
+        <w:adjustRightInd w:val="0"/>
+        <w:rPr>
+          <w:rFonts w:ascii="Consolas" w:eastAsiaTheme="minorHAnsi" w:hAnsi="Consolas" w:cs="Consolas"/>
+          <w:color w:val="808080"/>
+          <w:sz w:val="19"/>
+          <w:szCs w:val="19"/>
+        </w:rPr>
+      </w:pPr>
+      <w:r>
+        <w:rPr>
+          <w:rFonts w:ascii="Consolas" w:eastAsiaTheme="minorHAnsi" w:hAnsi="Consolas" w:cs="Consolas"/>
+          <w:color w:val="0000FF"/>
+          <w:sz w:val="19"/>
+          <w:szCs w:val="19"/>
+        </w:rPr>
+        <w:t>where</w:t>
+      </w:r>
+      <w:r>
+        <w:rPr>
+          <w:rFonts w:ascii="Consolas" w:eastAsiaTheme="minorHAnsi" w:hAnsi="Consolas" w:cs="Consolas"/>
+          <w:sz w:val="19"/>
+          <w:szCs w:val="19"/>
+        </w:rPr>
+        <w:t xml:space="preserve"> </w:t>
+      </w:r>
+      <w:proofErr w:type="spellStart"/>
+      <w:r>
+        <w:rPr>
+          <w:rFonts w:ascii="Consolas" w:eastAsiaTheme="minorHAnsi" w:hAnsi="Consolas" w:cs="Consolas"/>
+          <w:sz w:val="19"/>
+          <w:szCs w:val="19"/>
+        </w:rPr>
+        <w:t>orderdate</w:t>
+      </w:r>
+      <w:proofErr w:type="spellEnd"/>
+      <w:r>
+        <w:rPr>
+          <w:rFonts w:ascii="Consolas" w:eastAsiaTheme="minorHAnsi" w:hAnsi="Consolas" w:cs="Consolas"/>
+          <w:sz w:val="19"/>
+          <w:szCs w:val="19"/>
+        </w:rPr>
+        <w:t xml:space="preserve"> </w:t>
+      </w:r>
+      <w:r>
+        <w:rPr>
+          <w:rFonts w:ascii="Consolas" w:eastAsiaTheme="minorHAnsi" w:hAnsi="Consolas" w:cs="Consolas"/>
+          <w:color w:val="808080"/>
+          <w:sz w:val="19"/>
+          <w:szCs w:val="19"/>
+        </w:rPr>
+        <w:t>=</w:t>
+      </w:r>
+      <w:r>
+        <w:rPr>
+          <w:rFonts w:ascii="Consolas" w:eastAsiaTheme="minorHAnsi" w:hAnsi="Consolas" w:cs="Consolas"/>
+          <w:sz w:val="19"/>
+          <w:szCs w:val="19"/>
+        </w:rPr>
+        <w:t xml:space="preserve"> </w:t>
+      </w:r>
+      <w:r>
+        <w:rPr>
+          <w:rFonts w:ascii="Consolas" w:eastAsiaTheme="minorHAnsi" w:hAnsi="Consolas" w:cs="Consolas"/>
+          <w:color w:val="FF0000"/>
+          <w:sz w:val="19"/>
+          <w:szCs w:val="19"/>
+        </w:rPr>
+        <w:t>'2008-03-06'</w:t>
+      </w:r>
+      <w:r>
+        <w:rPr>
+          <w:rFonts w:ascii="Consolas" w:eastAsiaTheme="minorHAnsi" w:hAnsi="Consolas" w:cs="Consolas"/>
+          <w:color w:val="808080"/>
+          <w:sz w:val="19"/>
+          <w:szCs w:val="19"/>
+        </w:rPr>
+        <w:t>;</w:t>
+      </w:r>
+    </w:p>
+    <w:p>
+      <w:pPr>
+        <w:autoSpaceDE w:val="0"/>
+        <w:autoSpaceDN w:val="0"/>
+        <w:adjustRightInd w:val="0"/>
+        <w:rPr>
+          <w:rFonts w:ascii="Consolas" w:eastAsiaTheme="minorHAnsi" w:hAnsi="Consolas" w:cs="Consolas"/>
+          <w:color w:val="808080"/>
+          <w:sz w:val="19"/>
+          <w:szCs w:val="19"/>
+        </w:rPr>
+      </w:pPr>
+    </w:p>
+    <w:p>
+      <w:pPr>
+        <w:autoSpaceDE w:val="0"/>
+        <w:autoSpaceDN w:val="0"/>
+        <w:adjustRightInd w:val="0"/>
+        <w:rPr>
+          <w:rFonts w:ascii="Consolas" w:eastAsiaTheme="minorHAnsi" w:hAnsi="Consolas" w:cs="Consolas"/>
+          <w:color w:val="808080"/>
+          <w:sz w:val="19"/>
+          <w:szCs w:val="19"/>
+        </w:rPr>
+      </w:pPr>
+      <w:r>
+        <w:rPr>
+          <w:noProof/>
+        </w:rPr>
+        <w:drawing>
+          <wp:inline distT="0" distB="0" distL="0" distR="0" wp14:anchorId="009E4742" wp14:editId="1642963E">
+            <wp:extent cx="3495675" cy="1962150"/>
+            <wp:effectExtent l="0" t="0" r="9525" b="0"/>
+            <wp:docPr id="1" name="Picture 1"/>
+            <wp:cNvGraphicFramePr>
+              <a:graphicFrameLocks xmlns:a="http://schemas.openxmlformats.org/drawingml/2006/main" noChangeAspect="1"/>
+            </wp:cNvGraphicFramePr>
+            <a:graphic xmlns:a="http://schemas.openxmlformats.org/drawingml/2006/main">
+              <a:graphicData uri="http://schemas.openxmlformats.org/drawingml/2006/picture">
+                <pic:pic xmlns:pic="http://schemas.openxmlformats.org/drawingml/2006/picture">
+                  <pic:nvPicPr>
+                    <pic:cNvPr id="1" name=""/>
+                    <pic:cNvPicPr/>
+                  </pic:nvPicPr>
+                  <pic:blipFill>
+                    <a:blip r:embed="rId5"/>
+                    <a:stretch>
+                      <a:fillRect/>
+                    </a:stretch>
+                  </pic:blipFill>
+                  <pic:spPr>
+                    <a:xfrm>
+                      <a:off x="0" y="0"/>
+                      <a:ext cx="3495675" cy="1962150"/>
+                    </a:xfrm>
+                    <a:prstGeom prst="rect">
+                      <a:avLst/>
+                    </a:prstGeom>
+                  </pic:spPr>
+                </pic:pic>
+              </a:graphicData>
+            </a:graphic>
+          </wp:inline>
+        </w:drawing>
+      </w:r>
+    </w:p>
+    <w:p>
+      <w:pPr>
+        <w:rPr>
+          <w:rFonts w:ascii="Times New Roman" w:hAnsi="Times New Roman"/>
+          <w:bCs/>
+          <w:szCs w:val="24"/>
+        </w:rPr>
+      </w:pPr>
+    </w:p>
+    <w:p>
+      <w:pPr>
+        <w:rPr>
+          <w:rFonts w:ascii="Times New Roman" w:hAnsi="Times New Roman"/>
+          <w:bCs/>
+          <w:szCs w:val="24"/>
+        </w:rPr>
+      </w:pPr>
+    </w:p>
+    <w:p>
+      <w:pPr>
         <w:pStyle w:val="ListParagraph"/>
         <w:numPr>
           <w:ilvl w:val="0"/>
@@ -334,6 +1024,1309 @@
     </w:p>
     <w:p>
       <w:pPr>
+        <w:autoSpaceDE w:val="0"/>
+        <w:autoSpaceDN w:val="0"/>
+        <w:adjustRightInd w:val="0"/>
+        <w:rPr>
+          <w:rFonts w:ascii="Consolas" w:eastAsiaTheme="minorHAnsi" w:hAnsi="Consolas" w:cs="Consolas"/>
+          <w:sz w:val="19"/>
+          <w:szCs w:val="19"/>
+        </w:rPr>
+      </w:pPr>
+      <w:r>
+        <w:rPr>
+          <w:rFonts w:ascii="Consolas" w:eastAsiaTheme="minorHAnsi" w:hAnsi="Consolas" w:cs="Consolas"/>
+          <w:color w:val="0000FF"/>
+          <w:sz w:val="19"/>
+          <w:szCs w:val="19"/>
+        </w:rPr>
+        <w:t>select</w:t>
+      </w:r>
+      <w:r>
+        <w:rPr>
+          <w:rFonts w:ascii="Consolas" w:eastAsiaTheme="minorHAnsi" w:hAnsi="Consolas" w:cs="Consolas"/>
+          <w:sz w:val="19"/>
+          <w:szCs w:val="19"/>
+        </w:rPr>
+        <w:t xml:space="preserve"> </w:t>
+      </w:r>
+      <w:proofErr w:type="gramStart"/>
+      <w:r>
+        <w:rPr>
+          <w:rFonts w:ascii="Consolas" w:eastAsiaTheme="minorHAnsi" w:hAnsi="Consolas" w:cs="Consolas"/>
+          <w:color w:val="0000FF"/>
+          <w:sz w:val="19"/>
+          <w:szCs w:val="19"/>
+        </w:rPr>
+        <w:t>top</w:t>
+      </w:r>
+      <w:r>
+        <w:rPr>
+          <w:rFonts w:ascii="Consolas" w:eastAsiaTheme="minorHAnsi" w:hAnsi="Consolas" w:cs="Consolas"/>
+          <w:color w:val="808080"/>
+          <w:sz w:val="19"/>
+          <w:szCs w:val="19"/>
+        </w:rPr>
+        <w:t>(</w:t>
+      </w:r>
+      <w:proofErr w:type="gramEnd"/>
+      <w:r>
+        <w:rPr>
+          <w:rFonts w:ascii="Consolas" w:eastAsiaTheme="minorHAnsi" w:hAnsi="Consolas" w:cs="Consolas"/>
+          <w:sz w:val="19"/>
+          <w:szCs w:val="19"/>
+        </w:rPr>
+        <w:t>1</w:t>
+      </w:r>
+      <w:r>
+        <w:rPr>
+          <w:rFonts w:ascii="Consolas" w:eastAsiaTheme="minorHAnsi" w:hAnsi="Consolas" w:cs="Consolas"/>
+          <w:color w:val="808080"/>
+          <w:sz w:val="19"/>
+          <w:szCs w:val="19"/>
+        </w:rPr>
+        <w:t>)</w:t>
+      </w:r>
+      <w:r>
+        <w:rPr>
+          <w:rFonts w:ascii="Consolas" w:eastAsiaTheme="minorHAnsi" w:hAnsi="Consolas" w:cs="Consolas"/>
+          <w:sz w:val="19"/>
+          <w:szCs w:val="19"/>
+        </w:rPr>
+        <w:t xml:space="preserve"> </w:t>
+      </w:r>
+      <w:proofErr w:type="spellStart"/>
+      <w:r>
+        <w:rPr>
+          <w:rFonts w:ascii="Consolas" w:eastAsiaTheme="minorHAnsi" w:hAnsi="Consolas" w:cs="Consolas"/>
+          <w:sz w:val="19"/>
+          <w:szCs w:val="19"/>
+        </w:rPr>
+        <w:t>E</w:t>
+      </w:r>
+      <w:r>
+        <w:rPr>
+          <w:rFonts w:ascii="Consolas" w:eastAsiaTheme="minorHAnsi" w:hAnsi="Consolas" w:cs="Consolas"/>
+          <w:color w:val="808080"/>
+          <w:sz w:val="19"/>
+          <w:szCs w:val="19"/>
+        </w:rPr>
+        <w:t>.</w:t>
+      </w:r>
+      <w:r>
+        <w:rPr>
+          <w:rFonts w:ascii="Consolas" w:eastAsiaTheme="minorHAnsi" w:hAnsi="Consolas" w:cs="Consolas"/>
+          <w:sz w:val="19"/>
+          <w:szCs w:val="19"/>
+        </w:rPr>
+        <w:t>empid</w:t>
+      </w:r>
+      <w:proofErr w:type="spellEnd"/>
+      <w:r>
+        <w:rPr>
+          <w:rFonts w:ascii="Consolas" w:eastAsiaTheme="minorHAnsi" w:hAnsi="Consolas" w:cs="Consolas"/>
+          <w:color w:val="808080"/>
+          <w:sz w:val="19"/>
+          <w:szCs w:val="19"/>
+        </w:rPr>
+        <w:t>,</w:t>
+      </w:r>
+      <w:r>
+        <w:rPr>
+          <w:rFonts w:ascii="Consolas" w:eastAsiaTheme="minorHAnsi" w:hAnsi="Consolas" w:cs="Consolas"/>
+          <w:sz w:val="19"/>
+          <w:szCs w:val="19"/>
+        </w:rPr>
+        <w:t xml:space="preserve"> </w:t>
+      </w:r>
+      <w:proofErr w:type="spellStart"/>
+      <w:r>
+        <w:rPr>
+          <w:rFonts w:ascii="Consolas" w:eastAsiaTheme="minorHAnsi" w:hAnsi="Consolas" w:cs="Consolas"/>
+          <w:sz w:val="19"/>
+          <w:szCs w:val="19"/>
+        </w:rPr>
+        <w:t>E</w:t>
+      </w:r>
+      <w:r>
+        <w:rPr>
+          <w:rFonts w:ascii="Consolas" w:eastAsiaTheme="minorHAnsi" w:hAnsi="Consolas" w:cs="Consolas"/>
+          <w:color w:val="808080"/>
+          <w:sz w:val="19"/>
+          <w:szCs w:val="19"/>
+        </w:rPr>
+        <w:t>.</w:t>
+      </w:r>
+      <w:r>
+        <w:rPr>
+          <w:rFonts w:ascii="Consolas" w:eastAsiaTheme="minorHAnsi" w:hAnsi="Consolas" w:cs="Consolas"/>
+          <w:sz w:val="19"/>
+          <w:szCs w:val="19"/>
+        </w:rPr>
+        <w:t>firstname</w:t>
+      </w:r>
+      <w:proofErr w:type="spellEnd"/>
+      <w:r>
+        <w:rPr>
+          <w:rFonts w:ascii="Consolas" w:eastAsiaTheme="minorHAnsi" w:hAnsi="Consolas" w:cs="Consolas"/>
+          <w:color w:val="808080"/>
+          <w:sz w:val="19"/>
+          <w:szCs w:val="19"/>
+        </w:rPr>
+        <w:t>,</w:t>
+      </w:r>
+      <w:r>
+        <w:rPr>
+          <w:rFonts w:ascii="Consolas" w:eastAsiaTheme="minorHAnsi" w:hAnsi="Consolas" w:cs="Consolas"/>
+          <w:sz w:val="19"/>
+          <w:szCs w:val="19"/>
+        </w:rPr>
+        <w:t xml:space="preserve"> </w:t>
+      </w:r>
+      <w:proofErr w:type="spellStart"/>
+      <w:r>
+        <w:rPr>
+          <w:rFonts w:ascii="Consolas" w:eastAsiaTheme="minorHAnsi" w:hAnsi="Consolas" w:cs="Consolas"/>
+          <w:sz w:val="19"/>
+          <w:szCs w:val="19"/>
+        </w:rPr>
+        <w:t>E</w:t>
+      </w:r>
+      <w:r>
+        <w:rPr>
+          <w:rFonts w:ascii="Consolas" w:eastAsiaTheme="minorHAnsi" w:hAnsi="Consolas" w:cs="Consolas"/>
+          <w:color w:val="808080"/>
+          <w:sz w:val="19"/>
+          <w:szCs w:val="19"/>
+        </w:rPr>
+        <w:t>.</w:t>
+      </w:r>
+      <w:r>
+        <w:rPr>
+          <w:rFonts w:ascii="Consolas" w:eastAsiaTheme="minorHAnsi" w:hAnsi="Consolas" w:cs="Consolas"/>
+          <w:sz w:val="19"/>
+          <w:szCs w:val="19"/>
+        </w:rPr>
+        <w:t>lastname</w:t>
+      </w:r>
+      <w:proofErr w:type="spellEnd"/>
+      <w:r>
+        <w:rPr>
+          <w:rFonts w:ascii="Consolas" w:eastAsiaTheme="minorHAnsi" w:hAnsi="Consolas" w:cs="Consolas"/>
+          <w:color w:val="808080"/>
+          <w:sz w:val="19"/>
+          <w:szCs w:val="19"/>
+        </w:rPr>
+        <w:t>,</w:t>
+      </w:r>
+      <w:r>
+        <w:rPr>
+          <w:rFonts w:ascii="Consolas" w:eastAsiaTheme="minorHAnsi" w:hAnsi="Consolas" w:cs="Consolas"/>
+          <w:sz w:val="19"/>
+          <w:szCs w:val="19"/>
+        </w:rPr>
+        <w:t xml:space="preserve"> </w:t>
+      </w:r>
+      <w:proofErr w:type="spellStart"/>
+      <w:r>
+        <w:rPr>
+          <w:rFonts w:ascii="Consolas" w:eastAsiaTheme="minorHAnsi" w:hAnsi="Consolas" w:cs="Consolas"/>
+          <w:sz w:val="19"/>
+          <w:szCs w:val="19"/>
+        </w:rPr>
+        <w:t>O</w:t>
+      </w:r>
+      <w:r>
+        <w:rPr>
+          <w:rFonts w:ascii="Consolas" w:eastAsiaTheme="minorHAnsi" w:hAnsi="Consolas" w:cs="Consolas"/>
+          <w:color w:val="808080"/>
+          <w:sz w:val="19"/>
+          <w:szCs w:val="19"/>
+        </w:rPr>
+        <w:t>.</w:t>
+      </w:r>
+      <w:r>
+        <w:rPr>
+          <w:rFonts w:ascii="Consolas" w:eastAsiaTheme="minorHAnsi" w:hAnsi="Consolas" w:cs="Consolas"/>
+          <w:sz w:val="19"/>
+          <w:szCs w:val="19"/>
+        </w:rPr>
+        <w:t>orderid</w:t>
+      </w:r>
+      <w:proofErr w:type="spellEnd"/>
+      <w:r>
+        <w:rPr>
+          <w:rFonts w:ascii="Consolas" w:eastAsiaTheme="minorHAnsi" w:hAnsi="Consolas" w:cs="Consolas"/>
+          <w:color w:val="808080"/>
+          <w:sz w:val="19"/>
+          <w:szCs w:val="19"/>
+        </w:rPr>
+        <w:t>,</w:t>
+      </w:r>
+      <w:r>
+        <w:rPr>
+          <w:rFonts w:ascii="Consolas" w:eastAsiaTheme="minorHAnsi" w:hAnsi="Consolas" w:cs="Consolas"/>
+          <w:sz w:val="19"/>
+          <w:szCs w:val="19"/>
+        </w:rPr>
+        <w:t xml:space="preserve"> </w:t>
+      </w:r>
+      <w:r>
+        <w:rPr>
+          <w:rFonts w:ascii="Consolas" w:eastAsiaTheme="minorHAnsi" w:hAnsi="Consolas" w:cs="Consolas"/>
+          <w:color w:val="FF00FF"/>
+          <w:sz w:val="19"/>
+          <w:szCs w:val="19"/>
+        </w:rPr>
+        <w:t>sum</w:t>
+      </w:r>
+      <w:r>
+        <w:rPr>
+          <w:rFonts w:ascii="Consolas" w:eastAsiaTheme="minorHAnsi" w:hAnsi="Consolas" w:cs="Consolas"/>
+          <w:color w:val="808080"/>
+          <w:sz w:val="19"/>
+          <w:szCs w:val="19"/>
+        </w:rPr>
+        <w:t>(</w:t>
+      </w:r>
+      <w:proofErr w:type="spellStart"/>
+      <w:r>
+        <w:rPr>
+          <w:rFonts w:ascii="Consolas" w:eastAsiaTheme="minorHAnsi" w:hAnsi="Consolas" w:cs="Consolas"/>
+          <w:sz w:val="19"/>
+          <w:szCs w:val="19"/>
+        </w:rPr>
+        <w:t>unitprice</w:t>
+      </w:r>
+      <w:proofErr w:type="spellEnd"/>
+      <w:r>
+        <w:rPr>
+          <w:rFonts w:ascii="Consolas" w:eastAsiaTheme="minorHAnsi" w:hAnsi="Consolas" w:cs="Consolas"/>
+          <w:sz w:val="19"/>
+          <w:szCs w:val="19"/>
+        </w:rPr>
+        <w:t xml:space="preserve"> </w:t>
+      </w:r>
+      <w:r>
+        <w:rPr>
+          <w:rFonts w:ascii="Consolas" w:eastAsiaTheme="minorHAnsi" w:hAnsi="Consolas" w:cs="Consolas"/>
+          <w:color w:val="808080"/>
+          <w:sz w:val="19"/>
+          <w:szCs w:val="19"/>
+        </w:rPr>
+        <w:t>*</w:t>
+      </w:r>
+      <w:r>
+        <w:rPr>
+          <w:rFonts w:ascii="Consolas" w:eastAsiaTheme="minorHAnsi" w:hAnsi="Consolas" w:cs="Consolas"/>
+          <w:sz w:val="19"/>
+          <w:szCs w:val="19"/>
+        </w:rPr>
+        <w:t xml:space="preserve"> </w:t>
+      </w:r>
+      <w:proofErr w:type="spellStart"/>
+      <w:r>
+        <w:rPr>
+          <w:rFonts w:ascii="Consolas" w:eastAsiaTheme="minorHAnsi" w:hAnsi="Consolas" w:cs="Consolas"/>
+          <w:sz w:val="19"/>
+          <w:szCs w:val="19"/>
+        </w:rPr>
+        <w:t>qty</w:t>
+      </w:r>
+      <w:proofErr w:type="spellEnd"/>
+      <w:r>
+        <w:rPr>
+          <w:rFonts w:ascii="Consolas" w:eastAsiaTheme="minorHAnsi" w:hAnsi="Consolas" w:cs="Consolas"/>
+          <w:color w:val="808080"/>
+          <w:sz w:val="19"/>
+          <w:szCs w:val="19"/>
+        </w:rPr>
+        <w:t>)</w:t>
+      </w:r>
+      <w:r>
+        <w:rPr>
+          <w:rFonts w:ascii="Consolas" w:eastAsiaTheme="minorHAnsi" w:hAnsi="Consolas" w:cs="Consolas"/>
+          <w:sz w:val="19"/>
+          <w:szCs w:val="19"/>
+        </w:rPr>
+        <w:t xml:space="preserve"> </w:t>
+      </w:r>
+      <w:r>
+        <w:rPr>
+          <w:rFonts w:ascii="Consolas" w:eastAsiaTheme="minorHAnsi" w:hAnsi="Consolas" w:cs="Consolas"/>
+          <w:color w:val="0000FF"/>
+          <w:sz w:val="19"/>
+          <w:szCs w:val="19"/>
+        </w:rPr>
+        <w:t>as</w:t>
+      </w:r>
+      <w:r>
+        <w:rPr>
+          <w:rFonts w:ascii="Consolas" w:eastAsiaTheme="minorHAnsi" w:hAnsi="Consolas" w:cs="Consolas"/>
+          <w:sz w:val="19"/>
+          <w:szCs w:val="19"/>
+        </w:rPr>
+        <w:t xml:space="preserve"> Total</w:t>
+      </w:r>
+    </w:p>
+    <w:p>
+      <w:pPr>
+        <w:autoSpaceDE w:val="0"/>
+        <w:autoSpaceDN w:val="0"/>
+        <w:adjustRightInd w:val="0"/>
+        <w:rPr>
+          <w:rFonts w:ascii="Consolas" w:eastAsiaTheme="minorHAnsi" w:hAnsi="Consolas" w:cs="Consolas"/>
+          <w:sz w:val="19"/>
+          <w:szCs w:val="19"/>
+        </w:rPr>
+      </w:pPr>
+      <w:r>
+        <w:rPr>
+          <w:rFonts w:ascii="Consolas" w:eastAsiaTheme="minorHAnsi" w:hAnsi="Consolas" w:cs="Consolas"/>
+          <w:color w:val="0000FF"/>
+          <w:sz w:val="19"/>
+          <w:szCs w:val="19"/>
+        </w:rPr>
+        <w:t>from</w:t>
+      </w:r>
+      <w:r>
+        <w:rPr>
+          <w:rFonts w:ascii="Consolas" w:eastAsiaTheme="minorHAnsi" w:hAnsi="Consolas" w:cs="Consolas"/>
+          <w:sz w:val="19"/>
+          <w:szCs w:val="19"/>
+        </w:rPr>
+        <w:t xml:space="preserve"> </w:t>
+      </w:r>
+      <w:proofErr w:type="spellStart"/>
+      <w:r>
+        <w:rPr>
+          <w:rFonts w:ascii="Consolas" w:eastAsiaTheme="minorHAnsi" w:hAnsi="Consolas" w:cs="Consolas"/>
+          <w:sz w:val="19"/>
+          <w:szCs w:val="19"/>
+        </w:rPr>
+        <w:t>Sales</w:t>
+      </w:r>
+      <w:r>
+        <w:rPr>
+          <w:rFonts w:ascii="Consolas" w:eastAsiaTheme="minorHAnsi" w:hAnsi="Consolas" w:cs="Consolas"/>
+          <w:color w:val="808080"/>
+          <w:sz w:val="19"/>
+          <w:szCs w:val="19"/>
+        </w:rPr>
+        <w:t>.</w:t>
+      </w:r>
+      <w:r>
+        <w:rPr>
+          <w:rFonts w:ascii="Consolas" w:eastAsiaTheme="minorHAnsi" w:hAnsi="Consolas" w:cs="Consolas"/>
+          <w:sz w:val="19"/>
+          <w:szCs w:val="19"/>
+        </w:rPr>
+        <w:t>OrderDetails</w:t>
+      </w:r>
+      <w:proofErr w:type="spellEnd"/>
+      <w:r>
+        <w:rPr>
+          <w:rFonts w:ascii="Consolas" w:eastAsiaTheme="minorHAnsi" w:hAnsi="Consolas" w:cs="Consolas"/>
+          <w:sz w:val="19"/>
+          <w:szCs w:val="19"/>
+        </w:rPr>
+        <w:t xml:space="preserve"> </w:t>
+      </w:r>
+      <w:r>
+        <w:rPr>
+          <w:rFonts w:ascii="Consolas" w:eastAsiaTheme="minorHAnsi" w:hAnsi="Consolas" w:cs="Consolas"/>
+          <w:color w:val="0000FF"/>
+          <w:sz w:val="19"/>
+          <w:szCs w:val="19"/>
+        </w:rPr>
+        <w:t>as</w:t>
+      </w:r>
+      <w:r>
+        <w:rPr>
+          <w:rFonts w:ascii="Consolas" w:eastAsiaTheme="minorHAnsi" w:hAnsi="Consolas" w:cs="Consolas"/>
+          <w:sz w:val="19"/>
+          <w:szCs w:val="19"/>
+        </w:rPr>
+        <w:t xml:space="preserve"> OD </w:t>
+      </w:r>
+      <w:r>
+        <w:rPr>
+          <w:rFonts w:ascii="Consolas" w:eastAsiaTheme="minorHAnsi" w:hAnsi="Consolas" w:cs="Consolas"/>
+          <w:color w:val="808080"/>
+          <w:sz w:val="19"/>
+          <w:szCs w:val="19"/>
+        </w:rPr>
+        <w:t>inner</w:t>
+      </w:r>
+      <w:r>
+        <w:rPr>
+          <w:rFonts w:ascii="Consolas" w:eastAsiaTheme="minorHAnsi" w:hAnsi="Consolas" w:cs="Consolas"/>
+          <w:sz w:val="19"/>
+          <w:szCs w:val="19"/>
+        </w:rPr>
+        <w:t xml:space="preserve"> </w:t>
+      </w:r>
+      <w:r>
+        <w:rPr>
+          <w:rFonts w:ascii="Consolas" w:eastAsiaTheme="minorHAnsi" w:hAnsi="Consolas" w:cs="Consolas"/>
+          <w:color w:val="808080"/>
+          <w:sz w:val="19"/>
+          <w:szCs w:val="19"/>
+        </w:rPr>
+        <w:t>join</w:t>
+      </w:r>
+      <w:r>
+        <w:rPr>
+          <w:rFonts w:ascii="Consolas" w:eastAsiaTheme="minorHAnsi" w:hAnsi="Consolas" w:cs="Consolas"/>
+          <w:sz w:val="19"/>
+          <w:szCs w:val="19"/>
+        </w:rPr>
+        <w:t xml:space="preserve"> </w:t>
+      </w:r>
+      <w:proofErr w:type="spellStart"/>
+      <w:r>
+        <w:rPr>
+          <w:rFonts w:ascii="Consolas" w:eastAsiaTheme="minorHAnsi" w:hAnsi="Consolas" w:cs="Consolas"/>
+          <w:sz w:val="19"/>
+          <w:szCs w:val="19"/>
+        </w:rPr>
+        <w:t>Sales</w:t>
+      </w:r>
+      <w:r>
+        <w:rPr>
+          <w:rFonts w:ascii="Consolas" w:eastAsiaTheme="minorHAnsi" w:hAnsi="Consolas" w:cs="Consolas"/>
+          <w:color w:val="808080"/>
+          <w:sz w:val="19"/>
+          <w:szCs w:val="19"/>
+        </w:rPr>
+        <w:t>.</w:t>
+      </w:r>
+      <w:r>
+        <w:rPr>
+          <w:rFonts w:ascii="Consolas" w:eastAsiaTheme="minorHAnsi" w:hAnsi="Consolas" w:cs="Consolas"/>
+          <w:sz w:val="19"/>
+          <w:szCs w:val="19"/>
+        </w:rPr>
+        <w:t>Orders</w:t>
+      </w:r>
+      <w:proofErr w:type="spellEnd"/>
+      <w:r>
+        <w:rPr>
+          <w:rFonts w:ascii="Consolas" w:eastAsiaTheme="minorHAnsi" w:hAnsi="Consolas" w:cs="Consolas"/>
+          <w:sz w:val="19"/>
+          <w:szCs w:val="19"/>
+        </w:rPr>
+        <w:t xml:space="preserve"> </w:t>
+      </w:r>
+      <w:r>
+        <w:rPr>
+          <w:rFonts w:ascii="Consolas" w:eastAsiaTheme="minorHAnsi" w:hAnsi="Consolas" w:cs="Consolas"/>
+          <w:color w:val="0000FF"/>
+          <w:sz w:val="19"/>
+          <w:szCs w:val="19"/>
+        </w:rPr>
+        <w:t>as</w:t>
+      </w:r>
+      <w:r>
+        <w:rPr>
+          <w:rFonts w:ascii="Consolas" w:eastAsiaTheme="minorHAnsi" w:hAnsi="Consolas" w:cs="Consolas"/>
+          <w:sz w:val="19"/>
+          <w:szCs w:val="19"/>
+        </w:rPr>
+        <w:t xml:space="preserve"> O</w:t>
+      </w:r>
+    </w:p>
+    <w:p>
+      <w:pPr>
+        <w:autoSpaceDE w:val="0"/>
+        <w:autoSpaceDN w:val="0"/>
+        <w:adjustRightInd w:val="0"/>
+        <w:rPr>
+          <w:rFonts w:ascii="Consolas" w:eastAsiaTheme="minorHAnsi" w:hAnsi="Consolas" w:cs="Consolas"/>
+          <w:sz w:val="19"/>
+          <w:szCs w:val="19"/>
+        </w:rPr>
+      </w:pPr>
+      <w:r>
+        <w:rPr>
+          <w:rFonts w:ascii="Consolas" w:eastAsiaTheme="minorHAnsi" w:hAnsi="Consolas" w:cs="Consolas"/>
+          <w:sz w:val="19"/>
+          <w:szCs w:val="19"/>
+        </w:rPr>
+        <w:tab/>
+      </w:r>
+      <w:r>
+        <w:rPr>
+          <w:rFonts w:ascii="Consolas" w:eastAsiaTheme="minorHAnsi" w:hAnsi="Consolas" w:cs="Consolas"/>
+          <w:color w:val="0000FF"/>
+          <w:sz w:val="19"/>
+          <w:szCs w:val="19"/>
+        </w:rPr>
+        <w:t>on</w:t>
+      </w:r>
+      <w:r>
+        <w:rPr>
+          <w:rFonts w:ascii="Consolas" w:eastAsiaTheme="minorHAnsi" w:hAnsi="Consolas" w:cs="Consolas"/>
+          <w:sz w:val="19"/>
+          <w:szCs w:val="19"/>
+        </w:rPr>
+        <w:t xml:space="preserve"> </w:t>
+      </w:r>
+      <w:proofErr w:type="spellStart"/>
+      <w:proofErr w:type="gramStart"/>
+      <w:r>
+        <w:rPr>
+          <w:rFonts w:ascii="Consolas" w:eastAsiaTheme="minorHAnsi" w:hAnsi="Consolas" w:cs="Consolas"/>
+          <w:sz w:val="19"/>
+          <w:szCs w:val="19"/>
+        </w:rPr>
+        <w:t>OD</w:t>
+      </w:r>
+      <w:r>
+        <w:rPr>
+          <w:rFonts w:ascii="Consolas" w:eastAsiaTheme="minorHAnsi" w:hAnsi="Consolas" w:cs="Consolas"/>
+          <w:color w:val="808080"/>
+          <w:sz w:val="19"/>
+          <w:szCs w:val="19"/>
+        </w:rPr>
+        <w:t>.</w:t>
+      </w:r>
+      <w:r>
+        <w:rPr>
+          <w:rFonts w:ascii="Consolas" w:eastAsiaTheme="minorHAnsi" w:hAnsi="Consolas" w:cs="Consolas"/>
+          <w:sz w:val="19"/>
+          <w:szCs w:val="19"/>
+        </w:rPr>
+        <w:t>orderid</w:t>
+      </w:r>
+      <w:proofErr w:type="spellEnd"/>
+      <w:proofErr w:type="gramEnd"/>
+      <w:r>
+        <w:rPr>
+          <w:rFonts w:ascii="Consolas" w:eastAsiaTheme="minorHAnsi" w:hAnsi="Consolas" w:cs="Consolas"/>
+          <w:sz w:val="19"/>
+          <w:szCs w:val="19"/>
+        </w:rPr>
+        <w:t xml:space="preserve"> </w:t>
+      </w:r>
+      <w:r>
+        <w:rPr>
+          <w:rFonts w:ascii="Consolas" w:eastAsiaTheme="minorHAnsi" w:hAnsi="Consolas" w:cs="Consolas"/>
+          <w:color w:val="808080"/>
+          <w:sz w:val="19"/>
+          <w:szCs w:val="19"/>
+        </w:rPr>
+        <w:t>=</w:t>
+      </w:r>
+      <w:r>
+        <w:rPr>
+          <w:rFonts w:ascii="Consolas" w:eastAsiaTheme="minorHAnsi" w:hAnsi="Consolas" w:cs="Consolas"/>
+          <w:sz w:val="19"/>
+          <w:szCs w:val="19"/>
+        </w:rPr>
+        <w:t xml:space="preserve"> </w:t>
+      </w:r>
+      <w:proofErr w:type="spellStart"/>
+      <w:r>
+        <w:rPr>
+          <w:rFonts w:ascii="Consolas" w:eastAsiaTheme="minorHAnsi" w:hAnsi="Consolas" w:cs="Consolas"/>
+          <w:sz w:val="19"/>
+          <w:szCs w:val="19"/>
+        </w:rPr>
+        <w:t>O</w:t>
+      </w:r>
+      <w:r>
+        <w:rPr>
+          <w:rFonts w:ascii="Consolas" w:eastAsiaTheme="minorHAnsi" w:hAnsi="Consolas" w:cs="Consolas"/>
+          <w:color w:val="808080"/>
+          <w:sz w:val="19"/>
+          <w:szCs w:val="19"/>
+        </w:rPr>
+        <w:t>.</w:t>
+      </w:r>
+      <w:r>
+        <w:rPr>
+          <w:rFonts w:ascii="Consolas" w:eastAsiaTheme="minorHAnsi" w:hAnsi="Consolas" w:cs="Consolas"/>
+          <w:sz w:val="19"/>
+          <w:szCs w:val="19"/>
+        </w:rPr>
+        <w:t>orderid</w:t>
+      </w:r>
+      <w:proofErr w:type="spellEnd"/>
+    </w:p>
+    <w:p>
+      <w:pPr>
+        <w:autoSpaceDE w:val="0"/>
+        <w:autoSpaceDN w:val="0"/>
+        <w:adjustRightInd w:val="0"/>
+        <w:rPr>
+          <w:rFonts w:ascii="Consolas" w:eastAsiaTheme="minorHAnsi" w:hAnsi="Consolas" w:cs="Consolas"/>
+          <w:sz w:val="19"/>
+          <w:szCs w:val="19"/>
+        </w:rPr>
+      </w:pPr>
+      <w:r>
+        <w:rPr>
+          <w:rFonts w:ascii="Consolas" w:eastAsiaTheme="minorHAnsi" w:hAnsi="Consolas" w:cs="Consolas"/>
+          <w:sz w:val="19"/>
+          <w:szCs w:val="19"/>
+        </w:rPr>
+        <w:tab/>
+      </w:r>
+      <w:r>
+        <w:rPr>
+          <w:rFonts w:ascii="Consolas" w:eastAsiaTheme="minorHAnsi" w:hAnsi="Consolas" w:cs="Consolas"/>
+          <w:color w:val="808080"/>
+          <w:sz w:val="19"/>
+          <w:szCs w:val="19"/>
+        </w:rPr>
+        <w:t>join</w:t>
+      </w:r>
+      <w:r>
+        <w:rPr>
+          <w:rFonts w:ascii="Consolas" w:eastAsiaTheme="minorHAnsi" w:hAnsi="Consolas" w:cs="Consolas"/>
+          <w:sz w:val="19"/>
+          <w:szCs w:val="19"/>
+        </w:rPr>
+        <w:t xml:space="preserve"> </w:t>
+      </w:r>
+      <w:proofErr w:type="spellStart"/>
+      <w:proofErr w:type="gramStart"/>
+      <w:r>
+        <w:rPr>
+          <w:rFonts w:ascii="Consolas" w:eastAsiaTheme="minorHAnsi" w:hAnsi="Consolas" w:cs="Consolas"/>
+          <w:sz w:val="19"/>
+          <w:szCs w:val="19"/>
+        </w:rPr>
+        <w:t>HR</w:t>
+      </w:r>
+      <w:r>
+        <w:rPr>
+          <w:rFonts w:ascii="Consolas" w:eastAsiaTheme="minorHAnsi" w:hAnsi="Consolas" w:cs="Consolas"/>
+          <w:color w:val="808080"/>
+          <w:sz w:val="19"/>
+          <w:szCs w:val="19"/>
+        </w:rPr>
+        <w:t>.</w:t>
+      </w:r>
+      <w:r>
+        <w:rPr>
+          <w:rFonts w:ascii="Consolas" w:eastAsiaTheme="minorHAnsi" w:hAnsi="Consolas" w:cs="Consolas"/>
+          <w:sz w:val="19"/>
+          <w:szCs w:val="19"/>
+        </w:rPr>
+        <w:t>Employees</w:t>
+      </w:r>
+      <w:proofErr w:type="spellEnd"/>
+      <w:proofErr w:type="gramEnd"/>
+      <w:r>
+        <w:rPr>
+          <w:rFonts w:ascii="Consolas" w:eastAsiaTheme="minorHAnsi" w:hAnsi="Consolas" w:cs="Consolas"/>
+          <w:sz w:val="19"/>
+          <w:szCs w:val="19"/>
+        </w:rPr>
+        <w:t xml:space="preserve"> </w:t>
+      </w:r>
+      <w:r>
+        <w:rPr>
+          <w:rFonts w:ascii="Consolas" w:eastAsiaTheme="minorHAnsi" w:hAnsi="Consolas" w:cs="Consolas"/>
+          <w:color w:val="0000FF"/>
+          <w:sz w:val="19"/>
+          <w:szCs w:val="19"/>
+        </w:rPr>
+        <w:t>as</w:t>
+      </w:r>
+      <w:r>
+        <w:rPr>
+          <w:rFonts w:ascii="Consolas" w:eastAsiaTheme="minorHAnsi" w:hAnsi="Consolas" w:cs="Consolas"/>
+          <w:sz w:val="19"/>
+          <w:szCs w:val="19"/>
+        </w:rPr>
+        <w:t xml:space="preserve"> E </w:t>
+      </w:r>
+    </w:p>
+    <w:p>
+      <w:pPr>
+        <w:autoSpaceDE w:val="0"/>
+        <w:autoSpaceDN w:val="0"/>
+        <w:adjustRightInd w:val="0"/>
+        <w:rPr>
+          <w:rFonts w:ascii="Consolas" w:eastAsiaTheme="minorHAnsi" w:hAnsi="Consolas" w:cs="Consolas"/>
+          <w:sz w:val="19"/>
+          <w:szCs w:val="19"/>
+        </w:rPr>
+      </w:pPr>
+      <w:r>
+        <w:rPr>
+          <w:rFonts w:ascii="Consolas" w:eastAsiaTheme="minorHAnsi" w:hAnsi="Consolas" w:cs="Consolas"/>
+          <w:sz w:val="19"/>
+          <w:szCs w:val="19"/>
+        </w:rPr>
+        <w:tab/>
+      </w:r>
+      <w:r>
+        <w:rPr>
+          <w:rFonts w:ascii="Consolas" w:eastAsiaTheme="minorHAnsi" w:hAnsi="Consolas" w:cs="Consolas"/>
+          <w:sz w:val="19"/>
+          <w:szCs w:val="19"/>
+        </w:rPr>
+        <w:tab/>
+      </w:r>
+      <w:r>
+        <w:rPr>
+          <w:rFonts w:ascii="Consolas" w:eastAsiaTheme="minorHAnsi" w:hAnsi="Consolas" w:cs="Consolas"/>
+          <w:color w:val="0000FF"/>
+          <w:sz w:val="19"/>
+          <w:szCs w:val="19"/>
+        </w:rPr>
+        <w:t>on</w:t>
+      </w:r>
+      <w:r>
+        <w:rPr>
+          <w:rFonts w:ascii="Consolas" w:eastAsiaTheme="minorHAnsi" w:hAnsi="Consolas" w:cs="Consolas"/>
+          <w:sz w:val="19"/>
+          <w:szCs w:val="19"/>
+        </w:rPr>
+        <w:t xml:space="preserve"> </w:t>
+      </w:r>
+      <w:proofErr w:type="spellStart"/>
+      <w:proofErr w:type="gramStart"/>
+      <w:r>
+        <w:rPr>
+          <w:rFonts w:ascii="Consolas" w:eastAsiaTheme="minorHAnsi" w:hAnsi="Consolas" w:cs="Consolas"/>
+          <w:sz w:val="19"/>
+          <w:szCs w:val="19"/>
+        </w:rPr>
+        <w:t>E</w:t>
+      </w:r>
+      <w:r>
+        <w:rPr>
+          <w:rFonts w:ascii="Consolas" w:eastAsiaTheme="minorHAnsi" w:hAnsi="Consolas" w:cs="Consolas"/>
+          <w:color w:val="808080"/>
+          <w:sz w:val="19"/>
+          <w:szCs w:val="19"/>
+        </w:rPr>
+        <w:t>.</w:t>
+      </w:r>
+      <w:r>
+        <w:rPr>
+          <w:rFonts w:ascii="Consolas" w:eastAsiaTheme="minorHAnsi" w:hAnsi="Consolas" w:cs="Consolas"/>
+          <w:sz w:val="19"/>
+          <w:szCs w:val="19"/>
+        </w:rPr>
+        <w:t>empid</w:t>
+      </w:r>
+      <w:proofErr w:type="spellEnd"/>
+      <w:proofErr w:type="gramEnd"/>
+      <w:r>
+        <w:rPr>
+          <w:rFonts w:ascii="Consolas" w:eastAsiaTheme="minorHAnsi" w:hAnsi="Consolas" w:cs="Consolas"/>
+          <w:sz w:val="19"/>
+          <w:szCs w:val="19"/>
+        </w:rPr>
+        <w:t xml:space="preserve"> </w:t>
+      </w:r>
+      <w:r>
+        <w:rPr>
+          <w:rFonts w:ascii="Consolas" w:eastAsiaTheme="minorHAnsi" w:hAnsi="Consolas" w:cs="Consolas"/>
+          <w:color w:val="808080"/>
+          <w:sz w:val="19"/>
+          <w:szCs w:val="19"/>
+        </w:rPr>
+        <w:t>=</w:t>
+      </w:r>
+      <w:r>
+        <w:rPr>
+          <w:rFonts w:ascii="Consolas" w:eastAsiaTheme="minorHAnsi" w:hAnsi="Consolas" w:cs="Consolas"/>
+          <w:sz w:val="19"/>
+          <w:szCs w:val="19"/>
+        </w:rPr>
+        <w:t xml:space="preserve"> </w:t>
+      </w:r>
+      <w:proofErr w:type="spellStart"/>
+      <w:r>
+        <w:rPr>
+          <w:rFonts w:ascii="Consolas" w:eastAsiaTheme="minorHAnsi" w:hAnsi="Consolas" w:cs="Consolas"/>
+          <w:sz w:val="19"/>
+          <w:szCs w:val="19"/>
+        </w:rPr>
+        <w:t>O</w:t>
+      </w:r>
+      <w:r>
+        <w:rPr>
+          <w:rFonts w:ascii="Consolas" w:eastAsiaTheme="minorHAnsi" w:hAnsi="Consolas" w:cs="Consolas"/>
+          <w:color w:val="808080"/>
+          <w:sz w:val="19"/>
+          <w:szCs w:val="19"/>
+        </w:rPr>
+        <w:t>.</w:t>
+      </w:r>
+      <w:r>
+        <w:rPr>
+          <w:rFonts w:ascii="Consolas" w:eastAsiaTheme="minorHAnsi" w:hAnsi="Consolas" w:cs="Consolas"/>
+          <w:sz w:val="19"/>
+          <w:szCs w:val="19"/>
+        </w:rPr>
+        <w:t>empid</w:t>
+      </w:r>
+      <w:proofErr w:type="spellEnd"/>
+    </w:p>
+    <w:p>
+      <w:pPr>
+        <w:autoSpaceDE w:val="0"/>
+        <w:autoSpaceDN w:val="0"/>
+        <w:adjustRightInd w:val="0"/>
+        <w:rPr>
+          <w:rFonts w:ascii="Consolas" w:eastAsiaTheme="minorHAnsi" w:hAnsi="Consolas" w:cs="Consolas"/>
+          <w:sz w:val="19"/>
+          <w:szCs w:val="19"/>
+        </w:rPr>
+      </w:pPr>
+      <w:r>
+        <w:rPr>
+          <w:rFonts w:ascii="Consolas" w:eastAsiaTheme="minorHAnsi" w:hAnsi="Consolas" w:cs="Consolas"/>
+          <w:color w:val="0000FF"/>
+          <w:sz w:val="19"/>
+          <w:szCs w:val="19"/>
+        </w:rPr>
+        <w:t>where</w:t>
+      </w:r>
+      <w:r>
+        <w:rPr>
+          <w:rFonts w:ascii="Consolas" w:eastAsiaTheme="minorHAnsi" w:hAnsi="Consolas" w:cs="Consolas"/>
+          <w:sz w:val="19"/>
+          <w:szCs w:val="19"/>
+        </w:rPr>
+        <w:t xml:space="preserve"> </w:t>
+      </w:r>
+      <w:proofErr w:type="spellStart"/>
+      <w:proofErr w:type="gramStart"/>
+      <w:r>
+        <w:rPr>
+          <w:rFonts w:ascii="Consolas" w:eastAsiaTheme="minorHAnsi" w:hAnsi="Consolas" w:cs="Consolas"/>
+          <w:sz w:val="19"/>
+          <w:szCs w:val="19"/>
+        </w:rPr>
+        <w:t>O</w:t>
+      </w:r>
+      <w:r>
+        <w:rPr>
+          <w:rFonts w:ascii="Consolas" w:eastAsiaTheme="minorHAnsi" w:hAnsi="Consolas" w:cs="Consolas"/>
+          <w:color w:val="808080"/>
+          <w:sz w:val="19"/>
+          <w:szCs w:val="19"/>
+        </w:rPr>
+        <w:t>.</w:t>
+      </w:r>
+      <w:r>
+        <w:rPr>
+          <w:rFonts w:ascii="Consolas" w:eastAsiaTheme="minorHAnsi" w:hAnsi="Consolas" w:cs="Consolas"/>
+          <w:sz w:val="19"/>
+          <w:szCs w:val="19"/>
+        </w:rPr>
+        <w:t>orderdate</w:t>
+      </w:r>
+      <w:proofErr w:type="spellEnd"/>
+      <w:proofErr w:type="gramEnd"/>
+      <w:r>
+        <w:rPr>
+          <w:rFonts w:ascii="Consolas" w:eastAsiaTheme="minorHAnsi" w:hAnsi="Consolas" w:cs="Consolas"/>
+          <w:sz w:val="19"/>
+          <w:szCs w:val="19"/>
+        </w:rPr>
+        <w:t xml:space="preserve"> </w:t>
+      </w:r>
+      <w:r>
+        <w:rPr>
+          <w:rFonts w:ascii="Consolas" w:eastAsiaTheme="minorHAnsi" w:hAnsi="Consolas" w:cs="Consolas"/>
+          <w:color w:val="808080"/>
+          <w:sz w:val="19"/>
+          <w:szCs w:val="19"/>
+        </w:rPr>
+        <w:t>=</w:t>
+      </w:r>
+      <w:r>
+        <w:rPr>
+          <w:rFonts w:ascii="Consolas" w:eastAsiaTheme="minorHAnsi" w:hAnsi="Consolas" w:cs="Consolas"/>
+          <w:sz w:val="19"/>
+          <w:szCs w:val="19"/>
+        </w:rPr>
+        <w:t xml:space="preserve"> </w:t>
+      </w:r>
+      <w:r>
+        <w:rPr>
+          <w:rFonts w:ascii="Consolas" w:eastAsiaTheme="minorHAnsi" w:hAnsi="Consolas" w:cs="Consolas"/>
+          <w:color w:val="FF0000"/>
+          <w:sz w:val="19"/>
+          <w:szCs w:val="19"/>
+        </w:rPr>
+        <w:t>'2008-03-06'</w:t>
+      </w:r>
+    </w:p>
+    <w:p>
+      <w:pPr>
+        <w:autoSpaceDE w:val="0"/>
+        <w:autoSpaceDN w:val="0"/>
+        <w:adjustRightInd w:val="0"/>
+        <w:rPr>
+          <w:rFonts w:ascii="Consolas" w:eastAsiaTheme="minorHAnsi" w:hAnsi="Consolas" w:cs="Consolas"/>
+          <w:sz w:val="19"/>
+          <w:szCs w:val="19"/>
+        </w:rPr>
+      </w:pPr>
+      <w:r>
+        <w:rPr>
+          <w:rFonts w:ascii="Consolas" w:eastAsiaTheme="minorHAnsi" w:hAnsi="Consolas" w:cs="Consolas"/>
+          <w:color w:val="0000FF"/>
+          <w:sz w:val="19"/>
+          <w:szCs w:val="19"/>
+        </w:rPr>
+        <w:t>group</w:t>
+      </w:r>
+      <w:r>
+        <w:rPr>
+          <w:rFonts w:ascii="Consolas" w:eastAsiaTheme="minorHAnsi" w:hAnsi="Consolas" w:cs="Consolas"/>
+          <w:sz w:val="19"/>
+          <w:szCs w:val="19"/>
+        </w:rPr>
+        <w:t xml:space="preserve"> </w:t>
+      </w:r>
+      <w:r>
+        <w:rPr>
+          <w:rFonts w:ascii="Consolas" w:eastAsiaTheme="minorHAnsi" w:hAnsi="Consolas" w:cs="Consolas"/>
+          <w:color w:val="0000FF"/>
+          <w:sz w:val="19"/>
+          <w:szCs w:val="19"/>
+        </w:rPr>
+        <w:t>by</w:t>
+      </w:r>
+      <w:r>
+        <w:rPr>
+          <w:rFonts w:ascii="Consolas" w:eastAsiaTheme="minorHAnsi" w:hAnsi="Consolas" w:cs="Consolas"/>
+          <w:sz w:val="19"/>
+          <w:szCs w:val="19"/>
+        </w:rPr>
+        <w:t xml:space="preserve"> </w:t>
+      </w:r>
+      <w:proofErr w:type="spellStart"/>
+      <w:proofErr w:type="gramStart"/>
+      <w:r>
+        <w:rPr>
+          <w:rFonts w:ascii="Consolas" w:eastAsiaTheme="minorHAnsi" w:hAnsi="Consolas" w:cs="Consolas"/>
+          <w:sz w:val="19"/>
+          <w:szCs w:val="19"/>
+        </w:rPr>
+        <w:t>O</w:t>
+      </w:r>
+      <w:r>
+        <w:rPr>
+          <w:rFonts w:ascii="Consolas" w:eastAsiaTheme="minorHAnsi" w:hAnsi="Consolas" w:cs="Consolas"/>
+          <w:color w:val="808080"/>
+          <w:sz w:val="19"/>
+          <w:szCs w:val="19"/>
+        </w:rPr>
+        <w:t>.</w:t>
+      </w:r>
+      <w:r>
+        <w:rPr>
+          <w:rFonts w:ascii="Consolas" w:eastAsiaTheme="minorHAnsi" w:hAnsi="Consolas" w:cs="Consolas"/>
+          <w:sz w:val="19"/>
+          <w:szCs w:val="19"/>
+        </w:rPr>
+        <w:t>orderid</w:t>
+      </w:r>
+      <w:proofErr w:type="spellEnd"/>
+      <w:proofErr w:type="gramEnd"/>
+      <w:r>
+        <w:rPr>
+          <w:rFonts w:ascii="Consolas" w:eastAsiaTheme="minorHAnsi" w:hAnsi="Consolas" w:cs="Consolas"/>
+          <w:color w:val="808080"/>
+          <w:sz w:val="19"/>
+          <w:szCs w:val="19"/>
+        </w:rPr>
+        <w:t>,</w:t>
+      </w:r>
+      <w:r>
+        <w:rPr>
+          <w:rFonts w:ascii="Consolas" w:eastAsiaTheme="minorHAnsi" w:hAnsi="Consolas" w:cs="Consolas"/>
+          <w:sz w:val="19"/>
+          <w:szCs w:val="19"/>
+        </w:rPr>
+        <w:t xml:space="preserve"> </w:t>
+      </w:r>
+      <w:proofErr w:type="spellStart"/>
+      <w:r>
+        <w:rPr>
+          <w:rFonts w:ascii="Consolas" w:eastAsiaTheme="minorHAnsi" w:hAnsi="Consolas" w:cs="Consolas"/>
+          <w:sz w:val="19"/>
+          <w:szCs w:val="19"/>
+        </w:rPr>
+        <w:t>E</w:t>
+      </w:r>
+      <w:r>
+        <w:rPr>
+          <w:rFonts w:ascii="Consolas" w:eastAsiaTheme="minorHAnsi" w:hAnsi="Consolas" w:cs="Consolas"/>
+          <w:color w:val="808080"/>
+          <w:sz w:val="19"/>
+          <w:szCs w:val="19"/>
+        </w:rPr>
+        <w:t>.</w:t>
+      </w:r>
+      <w:r>
+        <w:rPr>
+          <w:rFonts w:ascii="Consolas" w:eastAsiaTheme="minorHAnsi" w:hAnsi="Consolas" w:cs="Consolas"/>
+          <w:sz w:val="19"/>
+          <w:szCs w:val="19"/>
+        </w:rPr>
+        <w:t>empid</w:t>
+      </w:r>
+      <w:proofErr w:type="spellEnd"/>
+      <w:r>
+        <w:rPr>
+          <w:rFonts w:ascii="Consolas" w:eastAsiaTheme="minorHAnsi" w:hAnsi="Consolas" w:cs="Consolas"/>
+          <w:color w:val="808080"/>
+          <w:sz w:val="19"/>
+          <w:szCs w:val="19"/>
+        </w:rPr>
+        <w:t>,</w:t>
+      </w:r>
+      <w:r>
+        <w:rPr>
+          <w:rFonts w:ascii="Consolas" w:eastAsiaTheme="minorHAnsi" w:hAnsi="Consolas" w:cs="Consolas"/>
+          <w:sz w:val="19"/>
+          <w:szCs w:val="19"/>
+        </w:rPr>
+        <w:t xml:space="preserve"> </w:t>
+      </w:r>
+      <w:proofErr w:type="spellStart"/>
+      <w:r>
+        <w:rPr>
+          <w:rFonts w:ascii="Consolas" w:eastAsiaTheme="minorHAnsi" w:hAnsi="Consolas" w:cs="Consolas"/>
+          <w:sz w:val="19"/>
+          <w:szCs w:val="19"/>
+        </w:rPr>
+        <w:t>E</w:t>
+      </w:r>
+      <w:r>
+        <w:rPr>
+          <w:rFonts w:ascii="Consolas" w:eastAsiaTheme="minorHAnsi" w:hAnsi="Consolas" w:cs="Consolas"/>
+          <w:color w:val="808080"/>
+          <w:sz w:val="19"/>
+          <w:szCs w:val="19"/>
+        </w:rPr>
+        <w:t>.</w:t>
+      </w:r>
+      <w:r>
+        <w:rPr>
+          <w:rFonts w:ascii="Consolas" w:eastAsiaTheme="minorHAnsi" w:hAnsi="Consolas" w:cs="Consolas"/>
+          <w:sz w:val="19"/>
+          <w:szCs w:val="19"/>
+        </w:rPr>
+        <w:t>firstname</w:t>
+      </w:r>
+      <w:proofErr w:type="spellEnd"/>
+      <w:r>
+        <w:rPr>
+          <w:rFonts w:ascii="Consolas" w:eastAsiaTheme="minorHAnsi" w:hAnsi="Consolas" w:cs="Consolas"/>
+          <w:color w:val="808080"/>
+          <w:sz w:val="19"/>
+          <w:szCs w:val="19"/>
+        </w:rPr>
+        <w:t>,</w:t>
+      </w:r>
+      <w:r>
+        <w:rPr>
+          <w:rFonts w:ascii="Consolas" w:eastAsiaTheme="minorHAnsi" w:hAnsi="Consolas" w:cs="Consolas"/>
+          <w:sz w:val="19"/>
+          <w:szCs w:val="19"/>
+        </w:rPr>
+        <w:t xml:space="preserve"> </w:t>
+      </w:r>
+      <w:proofErr w:type="spellStart"/>
+      <w:r>
+        <w:rPr>
+          <w:rFonts w:ascii="Consolas" w:eastAsiaTheme="minorHAnsi" w:hAnsi="Consolas" w:cs="Consolas"/>
+          <w:sz w:val="19"/>
+          <w:szCs w:val="19"/>
+        </w:rPr>
+        <w:t>E</w:t>
+      </w:r>
+      <w:r>
+        <w:rPr>
+          <w:rFonts w:ascii="Consolas" w:eastAsiaTheme="minorHAnsi" w:hAnsi="Consolas" w:cs="Consolas"/>
+          <w:color w:val="808080"/>
+          <w:sz w:val="19"/>
+          <w:szCs w:val="19"/>
+        </w:rPr>
+        <w:t>.</w:t>
+      </w:r>
+      <w:r>
+        <w:rPr>
+          <w:rFonts w:ascii="Consolas" w:eastAsiaTheme="minorHAnsi" w:hAnsi="Consolas" w:cs="Consolas"/>
+          <w:sz w:val="19"/>
+          <w:szCs w:val="19"/>
+        </w:rPr>
+        <w:t>lastname</w:t>
+      </w:r>
+      <w:proofErr w:type="spellEnd"/>
+    </w:p>
+    <w:p>
+      <w:pPr>
+        <w:autoSpaceDE w:val="0"/>
+        <w:autoSpaceDN w:val="0"/>
+        <w:adjustRightInd w:val="0"/>
+        <w:rPr>
+          <w:rFonts w:ascii="Consolas" w:eastAsiaTheme="minorHAnsi" w:hAnsi="Consolas" w:cs="Consolas"/>
+          <w:color w:val="808080"/>
+          <w:sz w:val="19"/>
+          <w:szCs w:val="19"/>
+        </w:rPr>
+      </w:pPr>
+      <w:r>
+        <w:rPr>
+          <w:rFonts w:ascii="Consolas" w:eastAsiaTheme="minorHAnsi" w:hAnsi="Consolas" w:cs="Consolas"/>
+          <w:color w:val="0000FF"/>
+          <w:sz w:val="19"/>
+          <w:szCs w:val="19"/>
+        </w:rPr>
+        <w:t>order</w:t>
+      </w:r>
+      <w:r>
+        <w:rPr>
+          <w:rFonts w:ascii="Consolas" w:eastAsiaTheme="minorHAnsi" w:hAnsi="Consolas" w:cs="Consolas"/>
+          <w:sz w:val="19"/>
+          <w:szCs w:val="19"/>
+        </w:rPr>
+        <w:t xml:space="preserve"> </w:t>
+      </w:r>
+      <w:r>
+        <w:rPr>
+          <w:rFonts w:ascii="Consolas" w:eastAsiaTheme="minorHAnsi" w:hAnsi="Consolas" w:cs="Consolas"/>
+          <w:color w:val="0000FF"/>
+          <w:sz w:val="19"/>
+          <w:szCs w:val="19"/>
+        </w:rPr>
+        <w:t>by</w:t>
+      </w:r>
+      <w:r>
+        <w:rPr>
+          <w:rFonts w:ascii="Consolas" w:eastAsiaTheme="minorHAnsi" w:hAnsi="Consolas" w:cs="Consolas"/>
+          <w:sz w:val="19"/>
+          <w:szCs w:val="19"/>
+        </w:rPr>
+        <w:t xml:space="preserve"> Total </w:t>
+      </w:r>
+      <w:r>
+        <w:rPr>
+          <w:rFonts w:ascii="Consolas" w:eastAsiaTheme="minorHAnsi" w:hAnsi="Consolas" w:cs="Consolas"/>
+          <w:color w:val="0000FF"/>
+          <w:sz w:val="19"/>
+          <w:szCs w:val="19"/>
+        </w:rPr>
+        <w:t>DESC</w:t>
+      </w:r>
+      <w:r>
+        <w:rPr>
+          <w:rFonts w:ascii="Consolas" w:eastAsiaTheme="minorHAnsi" w:hAnsi="Consolas" w:cs="Consolas"/>
+          <w:color w:val="808080"/>
+          <w:sz w:val="19"/>
+          <w:szCs w:val="19"/>
+        </w:rPr>
+        <w:t>;</w:t>
+      </w:r>
+    </w:p>
+    <w:p>
+      <w:pPr>
+        <w:autoSpaceDE w:val="0"/>
+        <w:autoSpaceDN w:val="0"/>
+        <w:adjustRightInd w:val="0"/>
+        <w:rPr>
+          <w:rFonts w:ascii="Consolas" w:eastAsiaTheme="minorHAnsi" w:hAnsi="Consolas" w:cs="Consolas"/>
+          <w:color w:val="808080"/>
+          <w:sz w:val="19"/>
+          <w:szCs w:val="19"/>
+        </w:rPr>
+      </w:pPr>
+    </w:p>
+    <w:p>
+      <w:pPr>
+        <w:autoSpaceDE w:val="0"/>
+        <w:autoSpaceDN w:val="0"/>
+        <w:adjustRightInd w:val="0"/>
+        <w:rPr>
+          <w:rFonts w:ascii="Consolas" w:eastAsiaTheme="minorHAnsi" w:hAnsi="Consolas" w:cs="Consolas"/>
+          <w:color w:val="808080"/>
+          <w:sz w:val="19"/>
+          <w:szCs w:val="19"/>
+        </w:rPr>
+      </w:pPr>
+      <w:r>
+        <w:rPr>
+          <w:noProof/>
+        </w:rPr>
+        <w:drawing>
+          <wp:inline distT="0" distB="0" distL="0" distR="0" wp14:anchorId="69E13C4D" wp14:editId="25C05777">
+            <wp:extent cx="2876550" cy="390525"/>
+            <wp:effectExtent l="0" t="0" r="0" b="9525"/>
+            <wp:docPr id="3" name="Picture 3"/>
+            <wp:cNvGraphicFramePr>
+              <a:graphicFrameLocks xmlns:a="http://schemas.openxmlformats.org/drawingml/2006/main" noChangeAspect="1"/>
+            </wp:cNvGraphicFramePr>
+            <a:graphic xmlns:a="http://schemas.openxmlformats.org/drawingml/2006/main">
+              <a:graphicData uri="http://schemas.openxmlformats.org/drawingml/2006/picture">
+                <pic:pic xmlns:pic="http://schemas.openxmlformats.org/drawingml/2006/picture">
+                  <pic:nvPicPr>
+                    <pic:cNvPr id="1" name=""/>
+                    <pic:cNvPicPr/>
+                  </pic:nvPicPr>
+                  <pic:blipFill>
+                    <a:blip r:embed="rId6"/>
+                    <a:stretch>
+                      <a:fillRect/>
+                    </a:stretch>
+                  </pic:blipFill>
+                  <pic:spPr>
+                    <a:xfrm>
+                      <a:off x="0" y="0"/>
+                      <a:ext cx="2876550" cy="390525"/>
+                    </a:xfrm>
+                    <a:prstGeom prst="rect">
+                      <a:avLst/>
+                    </a:prstGeom>
+                  </pic:spPr>
+                </pic:pic>
+              </a:graphicData>
+            </a:graphic>
+          </wp:inline>
+        </w:drawing>
+      </w:r>
+    </w:p>
+    <w:p>
+      <w:pPr>
+        <w:autoSpaceDE w:val="0"/>
+        <w:autoSpaceDN w:val="0"/>
+        <w:adjustRightInd w:val="0"/>
+        <w:rPr>
+          <w:rFonts w:ascii="Consolas" w:eastAsiaTheme="minorHAnsi" w:hAnsi="Consolas" w:cs="Consolas"/>
+          <w:color w:val="808080"/>
+          <w:sz w:val="19"/>
+          <w:szCs w:val="19"/>
+        </w:rPr>
+      </w:pPr>
+    </w:p>
+    <w:p>
+      <w:pPr>
+        <w:pStyle w:val="ListParagraph"/>
+        <w:ind w:left="360"/>
+        <w:rPr>
+          <w:rFonts w:ascii="Times New Roman" w:hAnsi="Times New Roman"/>
+          <w:bCs/>
+          <w:szCs w:val="24"/>
+        </w:rPr>
+      </w:pPr>
+    </w:p>
+    <w:p>
+      <w:pPr>
         <w:pStyle w:val="ListParagraph"/>
         <w:numPr>
           <w:ilvl w:val="0"/>
@@ -357,7 +2350,855 @@
     </w:p>
     <w:p>
       <w:pPr>
-        <w:pStyle w:val="ListParagraph"/>
+        <w:autoSpaceDE w:val="0"/>
+        <w:autoSpaceDN w:val="0"/>
+        <w:adjustRightInd w:val="0"/>
+        <w:rPr>
+          <w:rFonts w:ascii="Consolas" w:eastAsiaTheme="minorHAnsi" w:hAnsi="Consolas" w:cs="Consolas"/>
+          <w:sz w:val="19"/>
+          <w:szCs w:val="19"/>
+        </w:rPr>
+      </w:pPr>
+      <w:r>
+        <w:rPr>
+          <w:rFonts w:ascii="Consolas" w:eastAsiaTheme="minorHAnsi" w:hAnsi="Consolas" w:cs="Consolas"/>
+          <w:color w:val="0000FF"/>
+          <w:sz w:val="19"/>
+          <w:szCs w:val="19"/>
+        </w:rPr>
+        <w:t>select</w:t>
+      </w:r>
+      <w:r>
+        <w:rPr>
+          <w:rFonts w:ascii="Consolas" w:eastAsiaTheme="minorHAnsi" w:hAnsi="Consolas" w:cs="Consolas"/>
+          <w:sz w:val="19"/>
+          <w:szCs w:val="19"/>
+        </w:rPr>
+        <w:t xml:space="preserve"> </w:t>
+      </w:r>
+      <w:proofErr w:type="spellStart"/>
+      <w:proofErr w:type="gramStart"/>
+      <w:r>
+        <w:rPr>
+          <w:rFonts w:ascii="Consolas" w:eastAsiaTheme="minorHAnsi" w:hAnsi="Consolas" w:cs="Consolas"/>
+          <w:sz w:val="19"/>
+          <w:szCs w:val="19"/>
+        </w:rPr>
+        <w:t>O</w:t>
+      </w:r>
+      <w:r>
+        <w:rPr>
+          <w:rFonts w:ascii="Consolas" w:eastAsiaTheme="minorHAnsi" w:hAnsi="Consolas" w:cs="Consolas"/>
+          <w:color w:val="808080"/>
+          <w:sz w:val="19"/>
+          <w:szCs w:val="19"/>
+        </w:rPr>
+        <w:t>.</w:t>
+      </w:r>
+      <w:r>
+        <w:rPr>
+          <w:rFonts w:ascii="Consolas" w:eastAsiaTheme="minorHAnsi" w:hAnsi="Consolas" w:cs="Consolas"/>
+          <w:sz w:val="19"/>
+          <w:szCs w:val="19"/>
+        </w:rPr>
+        <w:t>custid</w:t>
+      </w:r>
+      <w:proofErr w:type="spellEnd"/>
+      <w:proofErr w:type="gramEnd"/>
+      <w:r>
+        <w:rPr>
+          <w:rFonts w:ascii="Consolas" w:eastAsiaTheme="minorHAnsi" w:hAnsi="Consolas" w:cs="Consolas"/>
+          <w:color w:val="808080"/>
+          <w:sz w:val="19"/>
+          <w:szCs w:val="19"/>
+        </w:rPr>
+        <w:t>,</w:t>
+      </w:r>
+      <w:r>
+        <w:rPr>
+          <w:rFonts w:ascii="Consolas" w:eastAsiaTheme="minorHAnsi" w:hAnsi="Consolas" w:cs="Consolas"/>
+          <w:sz w:val="19"/>
+          <w:szCs w:val="19"/>
+        </w:rPr>
+        <w:t xml:space="preserve"> </w:t>
+      </w:r>
+      <w:r>
+        <w:rPr>
+          <w:rFonts w:ascii="Consolas" w:eastAsiaTheme="minorHAnsi" w:hAnsi="Consolas" w:cs="Consolas"/>
+          <w:color w:val="FF00FF"/>
+          <w:sz w:val="19"/>
+          <w:szCs w:val="19"/>
+        </w:rPr>
+        <w:t>count</w:t>
+      </w:r>
+      <w:r>
+        <w:rPr>
+          <w:rFonts w:ascii="Consolas" w:eastAsiaTheme="minorHAnsi" w:hAnsi="Consolas" w:cs="Consolas"/>
+          <w:color w:val="808080"/>
+          <w:sz w:val="19"/>
+          <w:szCs w:val="19"/>
+        </w:rPr>
+        <w:t>(</w:t>
+      </w:r>
+      <w:proofErr w:type="spellStart"/>
+      <w:r>
+        <w:rPr>
+          <w:rFonts w:ascii="Consolas" w:eastAsiaTheme="minorHAnsi" w:hAnsi="Consolas" w:cs="Consolas"/>
+          <w:sz w:val="19"/>
+          <w:szCs w:val="19"/>
+        </w:rPr>
+        <w:t>O</w:t>
+      </w:r>
+      <w:r>
+        <w:rPr>
+          <w:rFonts w:ascii="Consolas" w:eastAsiaTheme="minorHAnsi" w:hAnsi="Consolas" w:cs="Consolas"/>
+          <w:color w:val="808080"/>
+          <w:sz w:val="19"/>
+          <w:szCs w:val="19"/>
+        </w:rPr>
+        <w:t>.</w:t>
+      </w:r>
+      <w:r>
+        <w:rPr>
+          <w:rFonts w:ascii="Consolas" w:eastAsiaTheme="minorHAnsi" w:hAnsi="Consolas" w:cs="Consolas"/>
+          <w:sz w:val="19"/>
+          <w:szCs w:val="19"/>
+        </w:rPr>
+        <w:t>orderid</w:t>
+      </w:r>
+      <w:proofErr w:type="spellEnd"/>
+      <w:r>
+        <w:rPr>
+          <w:rFonts w:ascii="Consolas" w:eastAsiaTheme="minorHAnsi" w:hAnsi="Consolas" w:cs="Consolas"/>
+          <w:color w:val="808080"/>
+          <w:sz w:val="19"/>
+          <w:szCs w:val="19"/>
+        </w:rPr>
+        <w:t>)</w:t>
+      </w:r>
+      <w:r>
+        <w:rPr>
+          <w:rFonts w:ascii="Consolas" w:eastAsiaTheme="minorHAnsi" w:hAnsi="Consolas" w:cs="Consolas"/>
+          <w:sz w:val="19"/>
+          <w:szCs w:val="19"/>
+        </w:rPr>
+        <w:t xml:space="preserve"> </w:t>
+      </w:r>
+      <w:r>
+        <w:rPr>
+          <w:rFonts w:ascii="Consolas" w:eastAsiaTheme="minorHAnsi" w:hAnsi="Consolas" w:cs="Consolas"/>
+          <w:color w:val="0000FF"/>
+          <w:sz w:val="19"/>
+          <w:szCs w:val="19"/>
+        </w:rPr>
+        <w:t>as</w:t>
+      </w:r>
+      <w:r>
+        <w:rPr>
+          <w:rFonts w:ascii="Consolas" w:eastAsiaTheme="minorHAnsi" w:hAnsi="Consolas" w:cs="Consolas"/>
+          <w:sz w:val="19"/>
+          <w:szCs w:val="19"/>
+        </w:rPr>
+        <w:t xml:space="preserve"> </w:t>
+      </w:r>
+      <w:proofErr w:type="spellStart"/>
+      <w:r>
+        <w:rPr>
+          <w:rFonts w:ascii="Consolas" w:eastAsiaTheme="minorHAnsi" w:hAnsi="Consolas" w:cs="Consolas"/>
+          <w:sz w:val="19"/>
+          <w:szCs w:val="19"/>
+        </w:rPr>
+        <w:t>NumberofOrders</w:t>
+      </w:r>
+      <w:proofErr w:type="spellEnd"/>
+      <w:r>
+        <w:rPr>
+          <w:rFonts w:ascii="Consolas" w:eastAsiaTheme="minorHAnsi" w:hAnsi="Consolas" w:cs="Consolas"/>
+          <w:color w:val="808080"/>
+          <w:sz w:val="19"/>
+          <w:szCs w:val="19"/>
+        </w:rPr>
+        <w:t>,</w:t>
+      </w:r>
+      <w:r>
+        <w:rPr>
+          <w:rFonts w:ascii="Consolas" w:eastAsiaTheme="minorHAnsi" w:hAnsi="Consolas" w:cs="Consolas"/>
+          <w:sz w:val="19"/>
+          <w:szCs w:val="19"/>
+        </w:rPr>
+        <w:t xml:space="preserve"> </w:t>
+      </w:r>
+      <w:r>
+        <w:rPr>
+          <w:rFonts w:ascii="Consolas" w:eastAsiaTheme="minorHAnsi" w:hAnsi="Consolas" w:cs="Consolas"/>
+          <w:color w:val="FF00FF"/>
+          <w:sz w:val="19"/>
+          <w:szCs w:val="19"/>
+        </w:rPr>
+        <w:t>SUM</w:t>
+      </w:r>
+      <w:r>
+        <w:rPr>
+          <w:rFonts w:ascii="Consolas" w:eastAsiaTheme="minorHAnsi" w:hAnsi="Consolas" w:cs="Consolas"/>
+          <w:color w:val="808080"/>
+          <w:sz w:val="19"/>
+          <w:szCs w:val="19"/>
+        </w:rPr>
+        <w:t>(</w:t>
+      </w:r>
+      <w:proofErr w:type="spellStart"/>
+      <w:r>
+        <w:rPr>
+          <w:rFonts w:ascii="Consolas" w:eastAsiaTheme="minorHAnsi" w:hAnsi="Consolas" w:cs="Consolas"/>
+          <w:sz w:val="19"/>
+          <w:szCs w:val="19"/>
+        </w:rPr>
+        <w:t>OD</w:t>
+      </w:r>
+      <w:r>
+        <w:rPr>
+          <w:rFonts w:ascii="Consolas" w:eastAsiaTheme="minorHAnsi" w:hAnsi="Consolas" w:cs="Consolas"/>
+          <w:color w:val="808080"/>
+          <w:sz w:val="19"/>
+          <w:szCs w:val="19"/>
+        </w:rPr>
+        <w:t>.</w:t>
+      </w:r>
+      <w:r>
+        <w:rPr>
+          <w:rFonts w:ascii="Consolas" w:eastAsiaTheme="minorHAnsi" w:hAnsi="Consolas" w:cs="Consolas"/>
+          <w:sz w:val="19"/>
+          <w:szCs w:val="19"/>
+        </w:rPr>
+        <w:t>qty</w:t>
+      </w:r>
+      <w:proofErr w:type="spellEnd"/>
+      <w:r>
+        <w:rPr>
+          <w:rFonts w:ascii="Consolas" w:eastAsiaTheme="minorHAnsi" w:hAnsi="Consolas" w:cs="Consolas"/>
+          <w:color w:val="808080"/>
+          <w:sz w:val="19"/>
+          <w:szCs w:val="19"/>
+        </w:rPr>
+        <w:t>)</w:t>
+      </w:r>
+      <w:r>
+        <w:rPr>
+          <w:rFonts w:ascii="Consolas" w:eastAsiaTheme="minorHAnsi" w:hAnsi="Consolas" w:cs="Consolas"/>
+          <w:sz w:val="19"/>
+          <w:szCs w:val="19"/>
+        </w:rPr>
+        <w:t xml:space="preserve"> </w:t>
+      </w:r>
+      <w:r>
+        <w:rPr>
+          <w:rFonts w:ascii="Consolas" w:eastAsiaTheme="minorHAnsi" w:hAnsi="Consolas" w:cs="Consolas"/>
+          <w:color w:val="0000FF"/>
+          <w:sz w:val="19"/>
+          <w:szCs w:val="19"/>
+        </w:rPr>
+        <w:t>as</w:t>
+      </w:r>
+      <w:r>
+        <w:rPr>
+          <w:rFonts w:ascii="Consolas" w:eastAsiaTheme="minorHAnsi" w:hAnsi="Consolas" w:cs="Consolas"/>
+          <w:sz w:val="19"/>
+          <w:szCs w:val="19"/>
+        </w:rPr>
+        <w:t xml:space="preserve"> </w:t>
+      </w:r>
+      <w:proofErr w:type="spellStart"/>
+      <w:r>
+        <w:rPr>
+          <w:rFonts w:ascii="Consolas" w:eastAsiaTheme="minorHAnsi" w:hAnsi="Consolas" w:cs="Consolas"/>
+          <w:sz w:val="19"/>
+          <w:szCs w:val="19"/>
+        </w:rPr>
+        <w:t>TotalQtyOrderd</w:t>
+      </w:r>
+      <w:proofErr w:type="spellEnd"/>
+    </w:p>
+    <w:p>
+      <w:pPr>
+        <w:autoSpaceDE w:val="0"/>
+        <w:autoSpaceDN w:val="0"/>
+        <w:adjustRightInd w:val="0"/>
+        <w:rPr>
+          <w:rFonts w:ascii="Consolas" w:eastAsiaTheme="minorHAnsi" w:hAnsi="Consolas" w:cs="Consolas"/>
+          <w:sz w:val="19"/>
+          <w:szCs w:val="19"/>
+        </w:rPr>
+      </w:pPr>
+      <w:r>
+        <w:rPr>
+          <w:rFonts w:ascii="Consolas" w:eastAsiaTheme="minorHAnsi" w:hAnsi="Consolas" w:cs="Consolas"/>
+          <w:color w:val="0000FF"/>
+          <w:sz w:val="19"/>
+          <w:szCs w:val="19"/>
+        </w:rPr>
+        <w:t>from</w:t>
+      </w:r>
+      <w:r>
+        <w:rPr>
+          <w:rFonts w:ascii="Consolas" w:eastAsiaTheme="minorHAnsi" w:hAnsi="Consolas" w:cs="Consolas"/>
+          <w:sz w:val="19"/>
+          <w:szCs w:val="19"/>
+        </w:rPr>
+        <w:t xml:space="preserve"> </w:t>
+      </w:r>
+      <w:proofErr w:type="spellStart"/>
+      <w:r>
+        <w:rPr>
+          <w:rFonts w:ascii="Consolas" w:eastAsiaTheme="minorHAnsi" w:hAnsi="Consolas" w:cs="Consolas"/>
+          <w:sz w:val="19"/>
+          <w:szCs w:val="19"/>
+        </w:rPr>
+        <w:t>Sales</w:t>
+      </w:r>
+      <w:r>
+        <w:rPr>
+          <w:rFonts w:ascii="Consolas" w:eastAsiaTheme="minorHAnsi" w:hAnsi="Consolas" w:cs="Consolas"/>
+          <w:color w:val="808080"/>
+          <w:sz w:val="19"/>
+          <w:szCs w:val="19"/>
+        </w:rPr>
+        <w:t>.</w:t>
+      </w:r>
+      <w:r>
+        <w:rPr>
+          <w:rFonts w:ascii="Consolas" w:eastAsiaTheme="minorHAnsi" w:hAnsi="Consolas" w:cs="Consolas"/>
+          <w:sz w:val="19"/>
+          <w:szCs w:val="19"/>
+        </w:rPr>
+        <w:t>OrderDetails</w:t>
+      </w:r>
+      <w:proofErr w:type="spellEnd"/>
+      <w:r>
+        <w:rPr>
+          <w:rFonts w:ascii="Consolas" w:eastAsiaTheme="minorHAnsi" w:hAnsi="Consolas" w:cs="Consolas"/>
+          <w:sz w:val="19"/>
+          <w:szCs w:val="19"/>
+        </w:rPr>
+        <w:t xml:space="preserve"> </w:t>
+      </w:r>
+      <w:r>
+        <w:rPr>
+          <w:rFonts w:ascii="Consolas" w:eastAsiaTheme="minorHAnsi" w:hAnsi="Consolas" w:cs="Consolas"/>
+          <w:color w:val="0000FF"/>
+          <w:sz w:val="19"/>
+          <w:szCs w:val="19"/>
+        </w:rPr>
+        <w:t>as</w:t>
+      </w:r>
+      <w:r>
+        <w:rPr>
+          <w:rFonts w:ascii="Consolas" w:eastAsiaTheme="minorHAnsi" w:hAnsi="Consolas" w:cs="Consolas"/>
+          <w:sz w:val="19"/>
+          <w:szCs w:val="19"/>
+        </w:rPr>
+        <w:t xml:space="preserve"> OD </w:t>
+      </w:r>
+      <w:r>
+        <w:rPr>
+          <w:rFonts w:ascii="Consolas" w:eastAsiaTheme="minorHAnsi" w:hAnsi="Consolas" w:cs="Consolas"/>
+          <w:color w:val="808080"/>
+          <w:sz w:val="19"/>
+          <w:szCs w:val="19"/>
+        </w:rPr>
+        <w:t>inner</w:t>
+      </w:r>
+      <w:r>
+        <w:rPr>
+          <w:rFonts w:ascii="Consolas" w:eastAsiaTheme="minorHAnsi" w:hAnsi="Consolas" w:cs="Consolas"/>
+          <w:sz w:val="19"/>
+          <w:szCs w:val="19"/>
+        </w:rPr>
+        <w:t xml:space="preserve"> </w:t>
+      </w:r>
+      <w:r>
+        <w:rPr>
+          <w:rFonts w:ascii="Consolas" w:eastAsiaTheme="minorHAnsi" w:hAnsi="Consolas" w:cs="Consolas"/>
+          <w:color w:val="808080"/>
+          <w:sz w:val="19"/>
+          <w:szCs w:val="19"/>
+        </w:rPr>
+        <w:t>join</w:t>
+      </w:r>
+      <w:r>
+        <w:rPr>
+          <w:rFonts w:ascii="Consolas" w:eastAsiaTheme="minorHAnsi" w:hAnsi="Consolas" w:cs="Consolas"/>
+          <w:sz w:val="19"/>
+          <w:szCs w:val="19"/>
+        </w:rPr>
+        <w:t xml:space="preserve"> </w:t>
+      </w:r>
+      <w:proofErr w:type="spellStart"/>
+      <w:r>
+        <w:rPr>
+          <w:rFonts w:ascii="Consolas" w:eastAsiaTheme="minorHAnsi" w:hAnsi="Consolas" w:cs="Consolas"/>
+          <w:sz w:val="19"/>
+          <w:szCs w:val="19"/>
+        </w:rPr>
+        <w:t>Sales</w:t>
+      </w:r>
+      <w:r>
+        <w:rPr>
+          <w:rFonts w:ascii="Consolas" w:eastAsiaTheme="minorHAnsi" w:hAnsi="Consolas" w:cs="Consolas"/>
+          <w:color w:val="808080"/>
+          <w:sz w:val="19"/>
+          <w:szCs w:val="19"/>
+        </w:rPr>
+        <w:t>.</w:t>
+      </w:r>
+      <w:r>
+        <w:rPr>
+          <w:rFonts w:ascii="Consolas" w:eastAsiaTheme="minorHAnsi" w:hAnsi="Consolas" w:cs="Consolas"/>
+          <w:sz w:val="19"/>
+          <w:szCs w:val="19"/>
+        </w:rPr>
+        <w:t>Orders</w:t>
+      </w:r>
+      <w:proofErr w:type="spellEnd"/>
+      <w:r>
+        <w:rPr>
+          <w:rFonts w:ascii="Consolas" w:eastAsiaTheme="minorHAnsi" w:hAnsi="Consolas" w:cs="Consolas"/>
+          <w:sz w:val="19"/>
+          <w:szCs w:val="19"/>
+        </w:rPr>
+        <w:t xml:space="preserve"> </w:t>
+      </w:r>
+      <w:r>
+        <w:rPr>
+          <w:rFonts w:ascii="Consolas" w:eastAsiaTheme="minorHAnsi" w:hAnsi="Consolas" w:cs="Consolas"/>
+          <w:color w:val="0000FF"/>
+          <w:sz w:val="19"/>
+          <w:szCs w:val="19"/>
+        </w:rPr>
+        <w:t>as</w:t>
+      </w:r>
+      <w:r>
+        <w:rPr>
+          <w:rFonts w:ascii="Consolas" w:eastAsiaTheme="minorHAnsi" w:hAnsi="Consolas" w:cs="Consolas"/>
+          <w:sz w:val="19"/>
+          <w:szCs w:val="19"/>
+        </w:rPr>
+        <w:t xml:space="preserve"> O</w:t>
+      </w:r>
+    </w:p>
+    <w:p>
+      <w:pPr>
+        <w:autoSpaceDE w:val="0"/>
+        <w:autoSpaceDN w:val="0"/>
+        <w:adjustRightInd w:val="0"/>
+        <w:rPr>
+          <w:rFonts w:ascii="Consolas" w:eastAsiaTheme="minorHAnsi" w:hAnsi="Consolas" w:cs="Consolas"/>
+          <w:sz w:val="19"/>
+          <w:szCs w:val="19"/>
+        </w:rPr>
+      </w:pPr>
+      <w:r>
+        <w:rPr>
+          <w:rFonts w:ascii="Consolas" w:eastAsiaTheme="minorHAnsi" w:hAnsi="Consolas" w:cs="Consolas"/>
+          <w:sz w:val="19"/>
+          <w:szCs w:val="19"/>
+        </w:rPr>
+        <w:tab/>
+      </w:r>
+      <w:r>
+        <w:rPr>
+          <w:rFonts w:ascii="Consolas" w:eastAsiaTheme="minorHAnsi" w:hAnsi="Consolas" w:cs="Consolas"/>
+          <w:color w:val="0000FF"/>
+          <w:sz w:val="19"/>
+          <w:szCs w:val="19"/>
+        </w:rPr>
+        <w:t>on</w:t>
+      </w:r>
+      <w:r>
+        <w:rPr>
+          <w:rFonts w:ascii="Consolas" w:eastAsiaTheme="minorHAnsi" w:hAnsi="Consolas" w:cs="Consolas"/>
+          <w:sz w:val="19"/>
+          <w:szCs w:val="19"/>
+        </w:rPr>
+        <w:t xml:space="preserve"> </w:t>
+      </w:r>
+      <w:proofErr w:type="spellStart"/>
+      <w:proofErr w:type="gramStart"/>
+      <w:r>
+        <w:rPr>
+          <w:rFonts w:ascii="Consolas" w:eastAsiaTheme="minorHAnsi" w:hAnsi="Consolas" w:cs="Consolas"/>
+          <w:sz w:val="19"/>
+          <w:szCs w:val="19"/>
+        </w:rPr>
+        <w:t>OD</w:t>
+      </w:r>
+      <w:r>
+        <w:rPr>
+          <w:rFonts w:ascii="Consolas" w:eastAsiaTheme="minorHAnsi" w:hAnsi="Consolas" w:cs="Consolas"/>
+          <w:color w:val="808080"/>
+          <w:sz w:val="19"/>
+          <w:szCs w:val="19"/>
+        </w:rPr>
+        <w:t>.</w:t>
+      </w:r>
+      <w:r>
+        <w:rPr>
+          <w:rFonts w:ascii="Consolas" w:eastAsiaTheme="minorHAnsi" w:hAnsi="Consolas" w:cs="Consolas"/>
+          <w:sz w:val="19"/>
+          <w:szCs w:val="19"/>
+        </w:rPr>
+        <w:t>orderid</w:t>
+      </w:r>
+      <w:proofErr w:type="spellEnd"/>
+      <w:proofErr w:type="gramEnd"/>
+      <w:r>
+        <w:rPr>
+          <w:rFonts w:ascii="Consolas" w:eastAsiaTheme="minorHAnsi" w:hAnsi="Consolas" w:cs="Consolas"/>
+          <w:sz w:val="19"/>
+          <w:szCs w:val="19"/>
+        </w:rPr>
+        <w:t xml:space="preserve"> </w:t>
+      </w:r>
+      <w:r>
+        <w:rPr>
+          <w:rFonts w:ascii="Consolas" w:eastAsiaTheme="minorHAnsi" w:hAnsi="Consolas" w:cs="Consolas"/>
+          <w:color w:val="808080"/>
+          <w:sz w:val="19"/>
+          <w:szCs w:val="19"/>
+        </w:rPr>
+        <w:t>=</w:t>
+      </w:r>
+      <w:r>
+        <w:rPr>
+          <w:rFonts w:ascii="Consolas" w:eastAsiaTheme="minorHAnsi" w:hAnsi="Consolas" w:cs="Consolas"/>
+          <w:sz w:val="19"/>
+          <w:szCs w:val="19"/>
+        </w:rPr>
+        <w:t xml:space="preserve"> </w:t>
+      </w:r>
+      <w:proofErr w:type="spellStart"/>
+      <w:r>
+        <w:rPr>
+          <w:rFonts w:ascii="Consolas" w:eastAsiaTheme="minorHAnsi" w:hAnsi="Consolas" w:cs="Consolas"/>
+          <w:sz w:val="19"/>
+          <w:szCs w:val="19"/>
+        </w:rPr>
+        <w:t>O</w:t>
+      </w:r>
+      <w:r>
+        <w:rPr>
+          <w:rFonts w:ascii="Consolas" w:eastAsiaTheme="minorHAnsi" w:hAnsi="Consolas" w:cs="Consolas"/>
+          <w:color w:val="808080"/>
+          <w:sz w:val="19"/>
+          <w:szCs w:val="19"/>
+        </w:rPr>
+        <w:t>.</w:t>
+      </w:r>
+      <w:r>
+        <w:rPr>
+          <w:rFonts w:ascii="Consolas" w:eastAsiaTheme="minorHAnsi" w:hAnsi="Consolas" w:cs="Consolas"/>
+          <w:sz w:val="19"/>
+          <w:szCs w:val="19"/>
+        </w:rPr>
+        <w:t>orderid</w:t>
+      </w:r>
+      <w:proofErr w:type="spellEnd"/>
+    </w:p>
+    <w:p>
+      <w:pPr>
+        <w:autoSpaceDE w:val="0"/>
+        <w:autoSpaceDN w:val="0"/>
+        <w:adjustRightInd w:val="0"/>
+        <w:rPr>
+          <w:rFonts w:ascii="Consolas" w:eastAsiaTheme="minorHAnsi" w:hAnsi="Consolas" w:cs="Consolas"/>
+          <w:sz w:val="19"/>
+          <w:szCs w:val="19"/>
+        </w:rPr>
+      </w:pPr>
+      <w:r>
+        <w:rPr>
+          <w:rFonts w:ascii="Consolas" w:eastAsiaTheme="minorHAnsi" w:hAnsi="Consolas" w:cs="Consolas"/>
+          <w:color w:val="0000FF"/>
+          <w:sz w:val="19"/>
+          <w:szCs w:val="19"/>
+        </w:rPr>
+        <w:t>where</w:t>
+      </w:r>
+      <w:r>
+        <w:rPr>
+          <w:rFonts w:ascii="Consolas" w:eastAsiaTheme="minorHAnsi" w:hAnsi="Consolas" w:cs="Consolas"/>
+          <w:sz w:val="19"/>
+          <w:szCs w:val="19"/>
+        </w:rPr>
+        <w:t xml:space="preserve"> </w:t>
+      </w:r>
+      <w:proofErr w:type="spellStart"/>
+      <w:r>
+        <w:rPr>
+          <w:rFonts w:ascii="Consolas" w:eastAsiaTheme="minorHAnsi" w:hAnsi="Consolas" w:cs="Consolas"/>
+          <w:sz w:val="19"/>
+          <w:szCs w:val="19"/>
+        </w:rPr>
+        <w:t>shipcountry</w:t>
+      </w:r>
+      <w:proofErr w:type="spellEnd"/>
+      <w:r>
+        <w:rPr>
+          <w:rFonts w:ascii="Consolas" w:eastAsiaTheme="minorHAnsi" w:hAnsi="Consolas" w:cs="Consolas"/>
+          <w:sz w:val="19"/>
+          <w:szCs w:val="19"/>
+        </w:rPr>
+        <w:t xml:space="preserve"> </w:t>
+      </w:r>
+      <w:r>
+        <w:rPr>
+          <w:rFonts w:ascii="Consolas" w:eastAsiaTheme="minorHAnsi" w:hAnsi="Consolas" w:cs="Consolas"/>
+          <w:color w:val="808080"/>
+          <w:sz w:val="19"/>
+          <w:szCs w:val="19"/>
+        </w:rPr>
+        <w:t>=</w:t>
+      </w:r>
+      <w:r>
+        <w:rPr>
+          <w:rFonts w:ascii="Consolas" w:eastAsiaTheme="minorHAnsi" w:hAnsi="Consolas" w:cs="Consolas"/>
+          <w:sz w:val="19"/>
+          <w:szCs w:val="19"/>
+        </w:rPr>
+        <w:t xml:space="preserve"> </w:t>
+      </w:r>
+      <w:r>
+        <w:rPr>
+          <w:rFonts w:ascii="Consolas" w:eastAsiaTheme="minorHAnsi" w:hAnsi="Consolas" w:cs="Consolas"/>
+          <w:color w:val="FF0000"/>
+          <w:sz w:val="19"/>
+          <w:szCs w:val="19"/>
+        </w:rPr>
+        <w:t>'USA'</w:t>
+      </w:r>
+    </w:p>
+    <w:p>
+      <w:pPr>
+        <w:autoSpaceDE w:val="0"/>
+        <w:autoSpaceDN w:val="0"/>
+        <w:adjustRightInd w:val="0"/>
+        <w:rPr>
+          <w:rFonts w:ascii="Consolas" w:eastAsiaTheme="minorHAnsi" w:hAnsi="Consolas" w:cs="Consolas"/>
+          <w:sz w:val="19"/>
+          <w:szCs w:val="19"/>
+        </w:rPr>
+      </w:pPr>
+      <w:r>
+        <w:rPr>
+          <w:rFonts w:ascii="Consolas" w:eastAsiaTheme="minorHAnsi" w:hAnsi="Consolas" w:cs="Consolas"/>
+          <w:color w:val="0000FF"/>
+          <w:sz w:val="19"/>
+          <w:szCs w:val="19"/>
+        </w:rPr>
+        <w:t>group</w:t>
+      </w:r>
+      <w:r>
+        <w:rPr>
+          <w:rFonts w:ascii="Consolas" w:eastAsiaTheme="minorHAnsi" w:hAnsi="Consolas" w:cs="Consolas"/>
+          <w:sz w:val="19"/>
+          <w:szCs w:val="19"/>
+        </w:rPr>
+        <w:t xml:space="preserve"> </w:t>
+      </w:r>
+      <w:r>
+        <w:rPr>
+          <w:rFonts w:ascii="Consolas" w:eastAsiaTheme="minorHAnsi" w:hAnsi="Consolas" w:cs="Consolas"/>
+          <w:color w:val="0000FF"/>
+          <w:sz w:val="19"/>
+          <w:szCs w:val="19"/>
+        </w:rPr>
+        <w:t>by</w:t>
+      </w:r>
+      <w:r>
+        <w:rPr>
+          <w:rFonts w:ascii="Consolas" w:eastAsiaTheme="minorHAnsi" w:hAnsi="Consolas" w:cs="Consolas"/>
+          <w:sz w:val="19"/>
+          <w:szCs w:val="19"/>
+        </w:rPr>
+        <w:t xml:space="preserve"> </w:t>
+      </w:r>
+      <w:proofErr w:type="spellStart"/>
+      <w:proofErr w:type="gramStart"/>
+      <w:r>
+        <w:rPr>
+          <w:rFonts w:ascii="Consolas" w:eastAsiaTheme="minorHAnsi" w:hAnsi="Consolas" w:cs="Consolas"/>
+          <w:sz w:val="19"/>
+          <w:szCs w:val="19"/>
+        </w:rPr>
+        <w:t>O</w:t>
+      </w:r>
+      <w:r>
+        <w:rPr>
+          <w:rFonts w:ascii="Consolas" w:eastAsiaTheme="minorHAnsi" w:hAnsi="Consolas" w:cs="Consolas"/>
+          <w:color w:val="808080"/>
+          <w:sz w:val="19"/>
+          <w:szCs w:val="19"/>
+        </w:rPr>
+        <w:t>.</w:t>
+      </w:r>
+      <w:r>
+        <w:rPr>
+          <w:rFonts w:ascii="Consolas" w:eastAsiaTheme="minorHAnsi" w:hAnsi="Consolas" w:cs="Consolas"/>
+          <w:sz w:val="19"/>
+          <w:szCs w:val="19"/>
+        </w:rPr>
+        <w:t>custid</w:t>
+      </w:r>
+      <w:proofErr w:type="spellEnd"/>
+      <w:proofErr w:type="gramEnd"/>
+    </w:p>
+    <w:p>
+      <w:pPr>
+        <w:autoSpaceDE w:val="0"/>
+        <w:autoSpaceDN w:val="0"/>
+        <w:adjustRightInd w:val="0"/>
+        <w:rPr>
+          <w:rFonts w:ascii="Consolas" w:eastAsiaTheme="minorHAnsi" w:hAnsi="Consolas" w:cs="Consolas"/>
+          <w:color w:val="808080"/>
+          <w:sz w:val="19"/>
+          <w:szCs w:val="19"/>
+        </w:rPr>
+      </w:pPr>
+      <w:r>
+        <w:rPr>
+          <w:rFonts w:ascii="Consolas" w:eastAsiaTheme="minorHAnsi" w:hAnsi="Consolas" w:cs="Consolas"/>
+          <w:color w:val="0000FF"/>
+          <w:sz w:val="19"/>
+          <w:szCs w:val="19"/>
+        </w:rPr>
+        <w:t>order</w:t>
+      </w:r>
+      <w:r>
+        <w:rPr>
+          <w:rFonts w:ascii="Consolas" w:eastAsiaTheme="minorHAnsi" w:hAnsi="Consolas" w:cs="Consolas"/>
+          <w:sz w:val="19"/>
+          <w:szCs w:val="19"/>
+        </w:rPr>
+        <w:t xml:space="preserve"> </w:t>
+      </w:r>
+      <w:r>
+        <w:rPr>
+          <w:rFonts w:ascii="Consolas" w:eastAsiaTheme="minorHAnsi" w:hAnsi="Consolas" w:cs="Consolas"/>
+          <w:color w:val="0000FF"/>
+          <w:sz w:val="19"/>
+          <w:szCs w:val="19"/>
+        </w:rPr>
+        <w:t>by</w:t>
+      </w:r>
+      <w:r>
+        <w:rPr>
+          <w:rFonts w:ascii="Consolas" w:eastAsiaTheme="minorHAnsi" w:hAnsi="Consolas" w:cs="Consolas"/>
+          <w:sz w:val="19"/>
+          <w:szCs w:val="19"/>
+        </w:rPr>
+        <w:t xml:space="preserve"> </w:t>
+      </w:r>
+      <w:proofErr w:type="spellStart"/>
+      <w:r>
+        <w:rPr>
+          <w:rFonts w:ascii="Consolas" w:eastAsiaTheme="minorHAnsi" w:hAnsi="Consolas" w:cs="Consolas"/>
+          <w:sz w:val="19"/>
+          <w:szCs w:val="19"/>
+        </w:rPr>
+        <w:t>NumberofOrders</w:t>
+      </w:r>
+      <w:proofErr w:type="spellEnd"/>
+      <w:r>
+        <w:rPr>
+          <w:rFonts w:ascii="Consolas" w:eastAsiaTheme="minorHAnsi" w:hAnsi="Consolas" w:cs="Consolas"/>
+          <w:sz w:val="19"/>
+          <w:szCs w:val="19"/>
+        </w:rPr>
+        <w:t xml:space="preserve"> </w:t>
+      </w:r>
+      <w:proofErr w:type="spellStart"/>
+      <w:r>
+        <w:rPr>
+          <w:rFonts w:ascii="Consolas" w:eastAsiaTheme="minorHAnsi" w:hAnsi="Consolas" w:cs="Consolas"/>
+          <w:color w:val="0000FF"/>
+          <w:sz w:val="19"/>
+          <w:szCs w:val="19"/>
+        </w:rPr>
+        <w:t>asc</w:t>
+      </w:r>
+      <w:proofErr w:type="spellEnd"/>
+      <w:r>
+        <w:rPr>
+          <w:rFonts w:ascii="Consolas" w:eastAsiaTheme="minorHAnsi" w:hAnsi="Consolas" w:cs="Consolas"/>
+          <w:color w:val="808080"/>
+          <w:sz w:val="19"/>
+          <w:szCs w:val="19"/>
+        </w:rPr>
+        <w:t>;</w:t>
+      </w:r>
+    </w:p>
+    <w:p>
+      <w:pPr>
+        <w:rPr>
+          <w:rFonts w:ascii="Times New Roman" w:hAnsi="Times New Roman"/>
+          <w:bCs/>
+          <w:szCs w:val="24"/>
+        </w:rPr>
+      </w:pPr>
+      <w:r>
+        <w:rPr>
+          <w:noProof/>
+        </w:rPr>
+        <w:lastRenderedPageBreak/>
+        <w:drawing>
+          <wp:inline distT="0" distB="0" distL="0" distR="0" wp14:anchorId="4D3BED0B" wp14:editId="36841303">
+            <wp:extent cx="2400300" cy="2524125"/>
+            <wp:effectExtent l="0" t="0" r="0" b="9525"/>
+            <wp:docPr id="4" name="Picture 4"/>
+            <wp:cNvGraphicFramePr>
+              <a:graphicFrameLocks xmlns:a="http://schemas.openxmlformats.org/drawingml/2006/main" noChangeAspect="1"/>
+            </wp:cNvGraphicFramePr>
+            <a:graphic xmlns:a="http://schemas.openxmlformats.org/drawingml/2006/main">
+              <a:graphicData uri="http://schemas.openxmlformats.org/drawingml/2006/picture">
+                <pic:pic xmlns:pic="http://schemas.openxmlformats.org/drawingml/2006/picture">
+                  <pic:nvPicPr>
+                    <pic:cNvPr id="1" name=""/>
+                    <pic:cNvPicPr/>
+                  </pic:nvPicPr>
+                  <pic:blipFill>
+                    <a:blip r:embed="rId7"/>
+                    <a:stretch>
+                      <a:fillRect/>
+                    </a:stretch>
+                  </pic:blipFill>
+                  <pic:spPr>
+                    <a:xfrm>
+                      <a:off x="0" y="0"/>
+                      <a:ext cx="2400300" cy="2524125"/>
+                    </a:xfrm>
+                    <a:prstGeom prst="rect">
+                      <a:avLst/>
+                    </a:prstGeom>
+                  </pic:spPr>
+                </pic:pic>
+              </a:graphicData>
+            </a:graphic>
+          </wp:inline>
+        </w:drawing>
+      </w:r>
+    </w:p>
+    <w:p>
+      <w:pPr>
+        <w:rPr>
+          <w:rFonts w:ascii="Times New Roman" w:hAnsi="Times New Roman"/>
+          <w:bCs/>
+          <w:szCs w:val="24"/>
+        </w:rPr>
+      </w:pPr>
+      <w:bookmarkStart w:id="0" w:name="_GoBack"/>
+      <w:bookmarkEnd w:id="0"/>
+    </w:p>
+    <w:p>
+      <w:pPr>
         <w:rPr>
           <w:rFonts w:ascii="Times New Roman" w:hAnsi="Times New Roman"/>
           <w:bCs/>
@@ -969,7 +3810,7 @@
 </file>
 
 <file path=word/numbering.xml><?xml version="1.0" encoding="utf-8"?>
-<w:numbering xmlns:wpc="http://schemas.microsoft.com/office/word/2010/wordprocessingCanvas" xmlns:mc="http://schemas.openxmlformats.org/markup-compatibility/2006" xmlns:o="urn:schemas-microsoft-com:office:office" xmlns:r="http://schemas.openxmlformats.org/officeDocument/2006/relationships" xmlns:m="http://schemas.openxmlformats.org/officeDocument/2006/math" xmlns:v="urn:schemas-microsoft-com:vml" xmlns:wp14="http://schemas.microsoft.com/office/word/2010/wordprocessingDrawing" xmlns:wp="http://schemas.openxmlformats.org/drawingml/2006/wordprocessingDrawing" xmlns:w10="urn:schemas-microsoft-com:office:word" xmlns:w="http://schemas.openxmlformats.org/wordprocessingml/2006/main" xmlns:w14="http://schemas.microsoft.com/office/word/2010/wordml" xmlns:w15="http://schemas.microsoft.com/office/word/2012/wordml" xmlns:wpg="http://schemas.microsoft.com/office/word/2010/wordprocessingGroup" xmlns:wpi="http://schemas.microsoft.com/office/word/2010/wordprocessingInk" xmlns:wne="http://schemas.microsoft.com/office/word/2006/wordml" xmlns:wps="http://schemas.microsoft.com/office/word/2010/wordprocessingShape" mc:Ignorable="w14 w15 wp14">
+<w:numbering xmlns:wpc="http://schemas.microsoft.com/office/word/2010/wordprocessingCanvas" xmlns:cx="http://schemas.microsoft.com/office/drawing/2014/chartex" xmlns:cx1="http://schemas.microsoft.com/office/drawing/2015/9/8/chartex" xmlns:mc="http://schemas.openxmlformats.org/markup-compatibility/2006" xmlns:o="urn:schemas-microsoft-com:office:office" xmlns:r="http://schemas.openxmlformats.org/officeDocument/2006/relationships" xmlns:m="http://schemas.openxmlformats.org/officeDocument/2006/math" xmlns:v="urn:schemas-microsoft-com:vml" xmlns:wp14="http://schemas.microsoft.com/office/word/2010/wordprocessingDrawing" xmlns:wp="http://schemas.openxmlformats.org/drawingml/2006/wordprocessingDrawing" xmlns:w10="urn:schemas-microsoft-com:office:word" xmlns:w="http://schemas.openxmlformats.org/wordprocessingml/2006/main" xmlns:w14="http://schemas.microsoft.com/office/word/2010/wordml" xmlns:w15="http://schemas.microsoft.com/office/word/2012/wordml" xmlns:w16se="http://schemas.microsoft.com/office/word/2015/wordml/symex" xmlns:wpg="http://schemas.microsoft.com/office/word/2010/wordprocessingGroup" xmlns:wpi="http://schemas.microsoft.com/office/word/2010/wordprocessingInk" xmlns:wne="http://schemas.microsoft.com/office/word/2006/wordml" xmlns:wps="http://schemas.microsoft.com/office/word/2010/wordprocessingShape" mc:Ignorable="w14 w15 w16se wp14">
   <w:abstractNum w:abstractNumId="0" w15:restartNumberingAfterBreak="0">
     <w:nsid w:val="14664207"/>
     <w:multiLevelType w:val="hybridMultilevel"/>
@@ -1514,7 +4355,7 @@
 </file>
 
 <file path=word/styles.xml><?xml version="1.0" encoding="utf-8"?>
-<w:styles xmlns:mc="http://schemas.openxmlformats.org/markup-compatibility/2006" xmlns:r="http://schemas.openxmlformats.org/officeDocument/2006/relationships" xmlns:w="http://schemas.openxmlformats.org/wordprocessingml/2006/main" xmlns:w14="http://schemas.microsoft.com/office/word/2010/wordml" xmlns:w15="http://schemas.microsoft.com/office/word/2012/wordml" mc:Ignorable="w14 w15">
+<w:styles xmlns:mc="http://schemas.openxmlformats.org/markup-compatibility/2006" xmlns:r="http://schemas.openxmlformats.org/officeDocument/2006/relationships" xmlns:w="http://schemas.openxmlformats.org/wordprocessingml/2006/main" xmlns:w14="http://schemas.microsoft.com/office/word/2010/wordml" xmlns:w15="http://schemas.microsoft.com/office/word/2012/wordml" xmlns:w16se="http://schemas.microsoft.com/office/word/2015/wordml/symex" mc:Ignorable="w14 w15 w16se">
   <w:docDefaults>
     <w:rPrDefault>
       <w:rPr>

</xml_diff>